<commit_message>
syllabus edit + asymmetric info note
</commit_message>
<xml_diff>
--- a/busi_448_syllabus.docx
+++ b/busi_448_syllabus.docx
@@ -361,7 +361,23 @@
           <w:szCs w:val="22"/>
         </w:rPr>
         <w:tab/>
-        <w:t xml:space="preserve">Tues/Thur, 9:25-10:40 am (McNair </w:t>
+        <w:t>Tues/</w:t>
+      </w:r>
+      <w:proofErr w:type="spellStart"/>
+      <w:r>
+        <w:rPr>
+          <w:rFonts w:ascii="Times New Roman" w:hAnsi="Times New Roman" w:cs="Times New Roman"/>
+          <w:szCs w:val="22"/>
+        </w:rPr>
+        <w:t>Thur</w:t>
+      </w:r>
+      <w:proofErr w:type="spellEnd"/>
+      <w:r>
+        <w:rPr>
+          <w:rFonts w:ascii="Times New Roman" w:hAnsi="Times New Roman" w:cs="Times New Roman"/>
+          <w:szCs w:val="22"/>
+        </w:rPr>
+        <w:t xml:space="preserve">, 9:25-10:40 am (McNair </w:t>
       </w:r>
       <w:r>
         <w:rPr>
@@ -1244,7 +1260,21 @@
         <w:rPr>
           <w:rFonts w:ascii="Times New Roman" w:hAnsi="Times New Roman"/>
         </w:rPr>
-        <w:t xml:space="preserve">. We will work together in Jupyter notebooks in the cloud at the course’s </w:t>
+        <w:t xml:space="preserve">. We will work together in </w:t>
+      </w:r>
+      <w:proofErr w:type="spellStart"/>
+      <w:r>
+        <w:rPr>
+          <w:rFonts w:ascii="Times New Roman" w:hAnsi="Times New Roman"/>
+        </w:rPr>
+        <w:t>Jupyter</w:t>
+      </w:r>
+      <w:proofErr w:type="spellEnd"/>
+      <w:r>
+        <w:rPr>
+          <w:rFonts w:ascii="Times New Roman" w:hAnsi="Times New Roman"/>
+        </w:rPr>
+        <w:t xml:space="preserve"> notebooks in the cloud at the course’s </w:t>
       </w:r>
       <w:hyperlink r:id="rId12" w:history="1">
         <w:r>
@@ -3626,39 +3656,17 @@
           </w:tcPr>
           <w:p>
             <w:pPr>
-              <w:jc w:val="center"/>
-              <w:rPr>
-                <w:rFonts w:ascii="Times New Roman" w:hAnsi="Times New Roman" w:cs="Times New Roman"/>
-                <w:b/>
-                <w:bCs/>
-                <w:sz w:val="20"/>
-                <w:u w:val="single"/>
-              </w:rPr>
-            </w:pPr>
-            <w:r>
-              <w:rPr>
-                <w:rFonts w:ascii="Times New Roman" w:hAnsi="Times New Roman" w:cs="Times New Roman"/>
-                <w:b/>
-                <w:bCs/>
-                <w:sz w:val="20"/>
-                <w:u w:val="single"/>
-              </w:rPr>
-              <w:t>Financial Markets</w:t>
-            </w:r>
-          </w:p>
-          <w:p>
-            <w:pPr>
-              <w:rPr>
-                <w:rFonts w:ascii="Times New Roman" w:hAnsi="Times New Roman" w:cs="Times New Roman"/>
-                <w:sz w:val="20"/>
-              </w:rPr>
-            </w:pPr>
-            <w:r>
-              <w:rPr>
-                <w:rFonts w:ascii="Times New Roman" w:hAnsi="Times New Roman" w:cs="Times New Roman"/>
-                <w:sz w:val="20"/>
-              </w:rPr>
-              <w:t>Equity Markets</w:t>
+              <w:rPr>
+                <w:rFonts w:ascii="Times New Roman" w:hAnsi="Times New Roman" w:cs="Times New Roman"/>
+                <w:sz w:val="20"/>
+              </w:rPr>
+            </w:pPr>
+            <w:r>
+              <w:rPr>
+                <w:rFonts w:ascii="Times New Roman" w:hAnsi="Times New Roman" w:cs="Times New Roman"/>
+                <w:sz w:val="20"/>
+              </w:rPr>
+              <w:t>Portfolio returns</w:t>
             </w:r>
           </w:p>
         </w:tc>
@@ -3675,14 +3683,6 @@
                 <w:szCs w:val="20"/>
               </w:rPr>
             </w:pPr>
-            <w:r>
-              <w:rPr>
-                <w:rFonts w:ascii="Times New Roman" w:hAnsi="Times New Roman" w:cs="Times New Roman"/>
-                <w:sz w:val="20"/>
-                <w:szCs w:val="20"/>
-              </w:rPr>
-              <w:t>BKM 2</w:t>
-            </w:r>
           </w:p>
         </w:tc>
         <w:tc>
@@ -3762,17 +3762,39 @@
           </w:tcPr>
           <w:p>
             <w:pPr>
-              <w:rPr>
-                <w:rFonts w:ascii="Times New Roman" w:hAnsi="Times New Roman" w:cs="Times New Roman"/>
-                <w:sz w:val="20"/>
-              </w:rPr>
-            </w:pPr>
-            <w:r>
-              <w:rPr>
-                <w:rFonts w:ascii="Times New Roman" w:hAnsi="Times New Roman" w:cs="Times New Roman"/>
-                <w:sz w:val="20"/>
-              </w:rPr>
-              <w:t>Fixed Income Markets</w:t>
+              <w:jc w:val="center"/>
+              <w:rPr>
+                <w:rFonts w:ascii="Times New Roman" w:hAnsi="Times New Roman" w:cs="Times New Roman"/>
+                <w:b/>
+                <w:bCs/>
+                <w:sz w:val="20"/>
+                <w:u w:val="single"/>
+              </w:rPr>
+            </w:pPr>
+            <w:r>
+              <w:rPr>
+                <w:rFonts w:ascii="Times New Roman" w:hAnsi="Times New Roman" w:cs="Times New Roman"/>
+                <w:b/>
+                <w:bCs/>
+                <w:sz w:val="20"/>
+                <w:u w:val="single"/>
+              </w:rPr>
+              <w:t>Financial Markets</w:t>
+            </w:r>
+          </w:p>
+          <w:p>
+            <w:pPr>
+              <w:rPr>
+                <w:rFonts w:ascii="Times New Roman" w:hAnsi="Times New Roman" w:cs="Times New Roman"/>
+                <w:sz w:val="20"/>
+              </w:rPr>
+            </w:pPr>
+            <w:r>
+              <w:rPr>
+                <w:rFonts w:ascii="Times New Roman" w:hAnsi="Times New Roman" w:cs="Times New Roman"/>
+                <w:sz w:val="20"/>
+              </w:rPr>
+              <w:t>Equity Markets</w:t>
             </w:r>
           </w:p>
         </w:tc>
@@ -3788,6 +3810,14 @@
                 <w:szCs w:val="20"/>
               </w:rPr>
             </w:pPr>
+            <w:r>
+              <w:rPr>
+                <w:rFonts w:ascii="Times New Roman" w:hAnsi="Times New Roman" w:cs="Times New Roman"/>
+                <w:sz w:val="20"/>
+                <w:szCs w:val="20"/>
+              </w:rPr>
+              <w:t>BKM 2</w:t>
+            </w:r>
           </w:p>
         </w:tc>
         <w:tc>
@@ -3870,7 +3900,7 @@
                 <w:rFonts w:ascii="Times New Roman" w:hAnsi="Times New Roman" w:cs="Times New Roman"/>
                 <w:sz w:val="20"/>
               </w:rPr>
-              <w:t>Arbitrage + No-arbitrage pricing</w:t>
+              <w:t>Fixed Income Markets</w:t>
             </w:r>
           </w:p>
         </w:tc>
@@ -3976,7 +4006,7 @@
                 <w:rFonts w:ascii="Times New Roman" w:hAnsi="Times New Roman" w:cs="Times New Roman"/>
                 <w:sz w:val="20"/>
               </w:rPr>
-              <w:t>Markets, Trading, + Adverse Selection</w:t>
+              <w:t>Arbitrage + No-arbitrage pricing</w:t>
             </w:r>
           </w:p>
         </w:tc>
@@ -3992,14 +4022,6 @@
                 <w:szCs w:val="20"/>
               </w:rPr>
             </w:pPr>
-            <w:r>
-              <w:rPr>
-                <w:rFonts w:ascii="Times New Roman" w:hAnsi="Times New Roman" w:cs="Times New Roman"/>
-                <w:sz w:val="20"/>
-                <w:szCs w:val="20"/>
-              </w:rPr>
-              <w:t>BKM 3</w:t>
-            </w:r>
           </w:p>
         </w:tc>
         <w:tc>
@@ -4080,10 +4102,9 @@
             <w:r>
               <w:rPr>
                 <w:rFonts w:ascii="Times New Roman" w:hAnsi="Times New Roman" w:cs="Times New Roman"/>
-                <w:iCs/>
-                <w:sz w:val="20"/>
-              </w:rPr>
-              <w:t>Leverage + Margin</w:t>
+                <w:sz w:val="20"/>
+              </w:rPr>
+              <w:t>Markets, Trading, + Adverse Selection</w:t>
             </w:r>
           </w:p>
         </w:tc>
@@ -4098,6 +4119,14 @@
                 <w:sz w:val="20"/>
               </w:rPr>
             </w:pPr>
+            <w:r>
+              <w:rPr>
+                <w:rFonts w:ascii="Times New Roman" w:hAnsi="Times New Roman" w:cs="Times New Roman"/>
+                <w:sz w:val="20"/>
+                <w:szCs w:val="20"/>
+              </w:rPr>
+              <w:t>BKM 3</w:t>
+            </w:r>
           </w:p>
         </w:tc>
         <w:tc>
@@ -4284,9 +4313,10 @@
             <w:r>
               <w:rPr>
                 <w:rFonts w:ascii="Times New Roman" w:hAnsi="Times New Roman" w:cs="Times New Roman"/>
-                <w:sz w:val="20"/>
-              </w:rPr>
-              <w:t>Short-selling + Limits to arbitrage</w:t>
+                <w:iCs/>
+                <w:sz w:val="20"/>
+              </w:rPr>
+              <w:t>Leverage + Margin</w:t>
             </w:r>
           </w:p>
         </w:tc>
@@ -4380,49 +4410,17 @@
           </w:tcPr>
           <w:p>
             <w:pPr>
-              <w:jc w:val="center"/>
-              <w:rPr>
-                <w:rFonts w:ascii="Times New Roman" w:hAnsi="Times New Roman" w:cs="Times New Roman"/>
-                <w:b/>
-                <w:bCs/>
-                <w:sz w:val="20"/>
-                <w:u w:val="single"/>
-              </w:rPr>
-            </w:pPr>
-            <w:r>
-              <w:rPr>
-                <w:rFonts w:ascii="Times New Roman" w:hAnsi="Times New Roman" w:cs="Times New Roman"/>
-                <w:b/>
-                <w:bCs/>
-                <w:sz w:val="20"/>
-                <w:u w:val="single"/>
-              </w:rPr>
-              <w:t xml:space="preserve">Optimal </w:t>
-            </w:r>
-            <w:r>
-              <w:rPr>
-                <w:rFonts w:ascii="Times New Roman" w:hAnsi="Times New Roman" w:cs="Times New Roman"/>
-                <w:b/>
-                <w:bCs/>
-                <w:sz w:val="20"/>
-                <w:u w:val="single"/>
-              </w:rPr>
-              <w:t>Portfolios</w:t>
-            </w:r>
-          </w:p>
-          <w:p>
-            <w:pPr>
-              <w:rPr>
-                <w:rFonts w:ascii="Times New Roman" w:hAnsi="Times New Roman" w:cs="Times New Roman"/>
-                <w:sz w:val="20"/>
-              </w:rPr>
-            </w:pPr>
-            <w:r>
-              <w:rPr>
-                <w:rFonts w:ascii="Times New Roman" w:hAnsi="Times New Roman" w:cs="Times New Roman"/>
-                <w:sz w:val="20"/>
-              </w:rPr>
-              <w:t>Diversification</w:t>
+              <w:rPr>
+                <w:rFonts w:ascii="Times New Roman" w:hAnsi="Times New Roman" w:cs="Times New Roman"/>
+                <w:sz w:val="20"/>
+              </w:rPr>
+            </w:pPr>
+            <w:r>
+              <w:rPr>
+                <w:rFonts w:ascii="Times New Roman" w:hAnsi="Times New Roman" w:cs="Times New Roman"/>
+                <w:sz w:val="20"/>
+              </w:rPr>
+              <w:t>Short-selling + Limits to arbitrage</w:t>
             </w:r>
           </w:p>
         </w:tc>
@@ -4437,28 +4435,6 @@
                 <w:sz w:val="20"/>
               </w:rPr>
             </w:pPr>
-            <w:r>
-              <w:rPr>
-                <w:rFonts w:ascii="Times New Roman" w:hAnsi="Times New Roman" w:cs="Times New Roman"/>
-                <w:sz w:val="20"/>
-              </w:rPr>
-              <w:t>BBCX 2</w:t>
-            </w:r>
-          </w:p>
-          <w:p>
-            <w:pPr>
-              <w:rPr>
-                <w:rFonts w:ascii="Times New Roman" w:hAnsi="Times New Roman" w:cs="Times New Roman"/>
-                <w:sz w:val="20"/>
-              </w:rPr>
-            </w:pPr>
-            <w:r>
-              <w:rPr>
-                <w:rFonts w:ascii="Times New Roman" w:hAnsi="Times New Roman" w:cs="Times New Roman"/>
-                <w:sz w:val="20"/>
-              </w:rPr>
-              <w:t>BKM 6</w:t>
-            </w:r>
           </w:p>
         </w:tc>
         <w:tc>
@@ -4531,17 +4507,49 @@
           </w:tcPr>
           <w:p>
             <w:pPr>
-              <w:rPr>
-                <w:rFonts w:ascii="Times New Roman" w:hAnsi="Times New Roman" w:cs="Times New Roman"/>
-                <w:sz w:val="20"/>
-              </w:rPr>
-            </w:pPr>
-            <w:r>
-              <w:rPr>
-                <w:rFonts w:ascii="Times New Roman" w:hAnsi="Times New Roman" w:cs="Times New Roman"/>
-                <w:sz w:val="20"/>
-              </w:rPr>
-              <w:t>Portfolios: Theory</w:t>
+              <w:jc w:val="center"/>
+              <w:rPr>
+                <w:rFonts w:ascii="Times New Roman" w:hAnsi="Times New Roman" w:cs="Times New Roman"/>
+                <w:b/>
+                <w:bCs/>
+                <w:sz w:val="20"/>
+                <w:u w:val="single"/>
+              </w:rPr>
+            </w:pPr>
+            <w:r>
+              <w:rPr>
+                <w:rFonts w:ascii="Times New Roman" w:hAnsi="Times New Roman" w:cs="Times New Roman"/>
+                <w:b/>
+                <w:bCs/>
+                <w:sz w:val="20"/>
+                <w:u w:val="single"/>
+              </w:rPr>
+              <w:t xml:space="preserve">Optimal </w:t>
+            </w:r>
+            <w:r>
+              <w:rPr>
+                <w:rFonts w:ascii="Times New Roman" w:hAnsi="Times New Roman" w:cs="Times New Roman"/>
+                <w:b/>
+                <w:bCs/>
+                <w:sz w:val="20"/>
+                <w:u w:val="single"/>
+              </w:rPr>
+              <w:t>Portfolios</w:t>
+            </w:r>
+          </w:p>
+          <w:p>
+            <w:pPr>
+              <w:rPr>
+                <w:rFonts w:ascii="Times New Roman" w:hAnsi="Times New Roman" w:cs="Times New Roman"/>
+                <w:sz w:val="20"/>
+              </w:rPr>
+            </w:pPr>
+            <w:r>
+              <w:rPr>
+                <w:rFonts w:ascii="Times New Roman" w:hAnsi="Times New Roman" w:cs="Times New Roman"/>
+                <w:sz w:val="20"/>
+              </w:rPr>
+              <w:t>Diversification</w:t>
             </w:r>
           </w:p>
         </w:tc>
@@ -4561,22 +4569,22 @@
                 <w:rFonts w:ascii="Times New Roman" w:hAnsi="Times New Roman" w:cs="Times New Roman"/>
                 <w:sz w:val="20"/>
               </w:rPr>
-              <w:t>BBCX 3</w:t>
-            </w:r>
-          </w:p>
-          <w:p>
-            <w:pPr>
-              <w:rPr>
-                <w:rFonts w:ascii="Times New Roman" w:hAnsi="Times New Roman" w:cs="Times New Roman"/>
-                <w:sz w:val="20"/>
-              </w:rPr>
-            </w:pPr>
-            <w:r>
-              <w:rPr>
-                <w:rFonts w:ascii="Times New Roman" w:hAnsi="Times New Roman" w:cs="Times New Roman"/>
-                <w:sz w:val="20"/>
-              </w:rPr>
-              <w:t>BKM 5</w:t>
+              <w:t>BBCX 2</w:t>
+            </w:r>
+          </w:p>
+          <w:p>
+            <w:pPr>
+              <w:rPr>
+                <w:rFonts w:ascii="Times New Roman" w:hAnsi="Times New Roman" w:cs="Times New Roman"/>
+                <w:sz w:val="20"/>
+              </w:rPr>
+            </w:pPr>
+            <w:r>
+              <w:rPr>
+                <w:rFonts w:ascii="Times New Roman" w:hAnsi="Times New Roman" w:cs="Times New Roman"/>
+                <w:sz w:val="20"/>
+              </w:rPr>
+              <w:t>BKM 6</w:t>
             </w:r>
           </w:p>
         </w:tc>
@@ -4667,7 +4675,7 @@
                 <w:rFonts w:ascii="Times New Roman" w:hAnsi="Times New Roman" w:cs="Times New Roman"/>
                 <w:sz w:val="20"/>
               </w:rPr>
-              <w:t>Portfolios: Practice</w:t>
+              <w:t>Portfolios: Theory</w:t>
             </w:r>
           </w:p>
         </w:tc>
@@ -4687,7 +4695,22 @@
                 <w:rFonts w:ascii="Times New Roman" w:hAnsi="Times New Roman" w:cs="Times New Roman"/>
                 <w:sz w:val="20"/>
               </w:rPr>
-              <w:t>BBCX 4</w:t>
+              <w:t>BBCX 3</w:t>
+            </w:r>
+          </w:p>
+          <w:p>
+            <w:pPr>
+              <w:rPr>
+                <w:rFonts w:ascii="Times New Roman" w:hAnsi="Times New Roman" w:cs="Times New Roman"/>
+                <w:sz w:val="20"/>
+              </w:rPr>
+            </w:pPr>
+            <w:r>
+              <w:rPr>
+                <w:rFonts w:ascii="Times New Roman" w:hAnsi="Times New Roman" w:cs="Times New Roman"/>
+                <w:sz w:val="20"/>
+              </w:rPr>
+              <w:t>BKM 5</w:t>
             </w:r>
           </w:p>
         </w:tc>
@@ -4771,7 +4794,7 @@
                 <w:rFonts w:ascii="Times New Roman" w:hAnsi="Times New Roman" w:cs="Times New Roman"/>
                 <w:sz w:val="20"/>
               </w:rPr>
-              <w:t>Rebalancing</w:t>
+              <w:t>Portfolios: Practice</w:t>
             </w:r>
           </w:p>
         </w:tc>
@@ -4791,7 +4814,7 @@
                 <w:rFonts w:ascii="Times New Roman" w:hAnsi="Times New Roman" w:cs="Times New Roman"/>
                 <w:sz w:val="20"/>
               </w:rPr>
-              <w:t>BBCX 5</w:t>
+              <w:t>BBCX 4</w:t>
             </w:r>
           </w:p>
         </w:tc>
@@ -4882,7 +4905,7 @@
                 <w:rFonts w:ascii="Times New Roman" w:hAnsi="Times New Roman" w:cs="Times New Roman"/>
                 <w:sz w:val="20"/>
               </w:rPr>
-              <w:t>Input Sensitivity</w:t>
+              <w:t>Rebalancing</w:t>
             </w:r>
           </w:p>
         </w:tc>
@@ -4902,7 +4925,7 @@
                 <w:rFonts w:ascii="Times New Roman" w:hAnsi="Times New Roman" w:cs="Times New Roman"/>
                 <w:sz w:val="20"/>
               </w:rPr>
-              <w:t>BBCX 6</w:t>
+              <w:t>BBCX 5</w:t>
             </w:r>
           </w:p>
         </w:tc>
@@ -4976,39 +4999,17 @@
           </w:tcPr>
           <w:p>
             <w:pPr>
-              <w:jc w:val="center"/>
-              <w:rPr>
-                <w:rFonts w:ascii="Times New Roman" w:hAnsi="Times New Roman" w:cs="Times New Roman"/>
-                <w:b/>
-                <w:bCs/>
-                <w:sz w:val="20"/>
-                <w:u w:val="single"/>
-              </w:rPr>
-            </w:pPr>
-            <w:r>
-              <w:rPr>
-                <w:rFonts w:ascii="Times New Roman" w:hAnsi="Times New Roman" w:cs="Times New Roman"/>
-                <w:b/>
-                <w:bCs/>
-                <w:sz w:val="20"/>
-                <w:u w:val="single"/>
-              </w:rPr>
-              <w:t>Equity Topics</w:t>
-            </w:r>
-          </w:p>
-          <w:p>
-            <w:pPr>
-              <w:rPr>
-                <w:rFonts w:ascii="Times New Roman" w:hAnsi="Times New Roman" w:cs="Times New Roman"/>
-                <w:sz w:val="20"/>
-              </w:rPr>
-            </w:pPr>
-            <w:r>
-              <w:rPr>
-                <w:rFonts w:ascii="Times New Roman" w:hAnsi="Times New Roman" w:cs="Times New Roman"/>
-                <w:sz w:val="20"/>
-              </w:rPr>
-              <w:t>Benchmark models</w:t>
+              <w:rPr>
+                <w:rFonts w:ascii="Times New Roman" w:hAnsi="Times New Roman" w:cs="Times New Roman"/>
+                <w:sz w:val="20"/>
+              </w:rPr>
+            </w:pPr>
+            <w:r>
+              <w:rPr>
+                <w:rFonts w:ascii="Times New Roman" w:hAnsi="Times New Roman" w:cs="Times New Roman"/>
+                <w:sz w:val="20"/>
+              </w:rPr>
+              <w:t>Input Sensitivity</w:t>
             </w:r>
           </w:p>
         </w:tc>
@@ -5028,7 +5029,7 @@
                 <w:rFonts w:ascii="Times New Roman" w:hAnsi="Times New Roman" w:cs="Times New Roman"/>
                 <w:sz w:val="20"/>
               </w:rPr>
-              <w:t>BKM 8</w:t>
+              <w:t>BBCX 6</w:t>
             </w:r>
           </w:p>
         </w:tc>
@@ -5109,17 +5110,39 @@
           </w:tcPr>
           <w:p>
             <w:pPr>
-              <w:rPr>
-                <w:rFonts w:ascii="Times New Roman" w:hAnsi="Times New Roman" w:cs="Times New Roman"/>
-                <w:sz w:val="20"/>
-              </w:rPr>
-            </w:pPr>
-            <w:r>
-              <w:rPr>
-                <w:rFonts w:ascii="Times New Roman" w:hAnsi="Times New Roman" w:cs="Times New Roman"/>
-                <w:sz w:val="20"/>
-              </w:rPr>
-              <w:t>CAPM</w:t>
+              <w:jc w:val="center"/>
+              <w:rPr>
+                <w:rFonts w:ascii="Times New Roman" w:hAnsi="Times New Roman" w:cs="Times New Roman"/>
+                <w:b/>
+                <w:bCs/>
+                <w:sz w:val="20"/>
+                <w:u w:val="single"/>
+              </w:rPr>
+            </w:pPr>
+            <w:r>
+              <w:rPr>
+                <w:rFonts w:ascii="Times New Roman" w:hAnsi="Times New Roman" w:cs="Times New Roman"/>
+                <w:b/>
+                <w:bCs/>
+                <w:sz w:val="20"/>
+                <w:u w:val="single"/>
+              </w:rPr>
+              <w:t>Equity Topics</w:t>
+            </w:r>
+          </w:p>
+          <w:p>
+            <w:pPr>
+              <w:rPr>
+                <w:rFonts w:ascii="Times New Roman" w:hAnsi="Times New Roman" w:cs="Times New Roman"/>
+                <w:sz w:val="20"/>
+              </w:rPr>
+            </w:pPr>
+            <w:r>
+              <w:rPr>
+                <w:rFonts w:ascii="Times New Roman" w:hAnsi="Times New Roman" w:cs="Times New Roman"/>
+                <w:sz w:val="20"/>
+              </w:rPr>
+              <w:t>Benchmark models</w:t>
             </w:r>
           </w:p>
         </w:tc>
@@ -5139,7 +5162,7 @@
                 <w:rFonts w:ascii="Times New Roman" w:hAnsi="Times New Roman" w:cs="Times New Roman"/>
                 <w:sz w:val="20"/>
               </w:rPr>
-              <w:t>BKM 9</w:t>
+              <w:t>BKM 8</w:t>
             </w:r>
           </w:p>
         </w:tc>
@@ -5316,7 +5339,7 @@
                 <w:rFonts w:ascii="Times New Roman" w:hAnsi="Times New Roman" w:cs="Times New Roman"/>
                 <w:sz w:val="20"/>
               </w:rPr>
-              <w:t>Return predictability + anomalies</w:t>
+              <w:t>CAPM</w:t>
             </w:r>
           </w:p>
         </w:tc>
@@ -5336,7 +5359,7 @@
                 <w:rFonts w:ascii="Times New Roman" w:hAnsi="Times New Roman" w:cs="Times New Roman"/>
                 <w:sz w:val="20"/>
               </w:rPr>
-              <w:t>BKM 13</w:t>
+              <w:t>BKM 9</w:t>
             </w:r>
           </w:p>
         </w:tc>
@@ -5420,7 +5443,7 @@
                 <w:rFonts w:ascii="Times New Roman" w:hAnsi="Times New Roman" w:cs="Times New Roman"/>
                 <w:sz w:val="20"/>
               </w:rPr>
-              <w:t>Multi-factor models</w:t>
+              <w:t>Return predictability + anomalies</w:t>
             </w:r>
           </w:p>
         </w:tc>
@@ -5440,7 +5463,7 @@
                 <w:rFonts w:ascii="Times New Roman" w:hAnsi="Times New Roman" w:cs="Times New Roman"/>
                 <w:sz w:val="20"/>
               </w:rPr>
-              <w:t>BKM 10</w:t>
+              <w:t>BKM 13</w:t>
             </w:r>
           </w:p>
         </w:tc>
@@ -5514,39 +5537,17 @@
           </w:tcPr>
           <w:p>
             <w:pPr>
-              <w:jc w:val="center"/>
-              <w:rPr>
-                <w:rFonts w:ascii="Times New Roman" w:hAnsi="Times New Roman" w:cs="Times New Roman"/>
-                <w:b/>
-                <w:bCs/>
-                <w:sz w:val="20"/>
-                <w:u w:val="single"/>
-              </w:rPr>
-            </w:pPr>
-            <w:r>
-              <w:rPr>
-                <w:rFonts w:ascii="Times New Roman" w:hAnsi="Times New Roman" w:cs="Times New Roman"/>
-                <w:b/>
-                <w:bCs/>
-                <w:sz w:val="20"/>
-                <w:u w:val="single"/>
-              </w:rPr>
-              <w:t>Fixed Income Topics</w:t>
-            </w:r>
-          </w:p>
-          <w:p>
-            <w:pPr>
-              <w:rPr>
-                <w:rFonts w:ascii="Times New Roman" w:hAnsi="Times New Roman" w:cs="Times New Roman"/>
-                <w:sz w:val="20"/>
-              </w:rPr>
-            </w:pPr>
-            <w:r>
-              <w:rPr>
-                <w:rFonts w:ascii="Times New Roman" w:hAnsi="Times New Roman" w:cs="Times New Roman"/>
-                <w:sz w:val="20"/>
-              </w:rPr>
-              <w:t>Duration</w:t>
+              <w:rPr>
+                <w:rFonts w:ascii="Times New Roman" w:hAnsi="Times New Roman" w:cs="Times New Roman"/>
+                <w:sz w:val="20"/>
+              </w:rPr>
+            </w:pPr>
+            <w:r>
+              <w:rPr>
+                <w:rFonts w:ascii="Times New Roman" w:hAnsi="Times New Roman" w:cs="Times New Roman"/>
+                <w:sz w:val="20"/>
+              </w:rPr>
+              <w:t>Multi-factor models</w:t>
             </w:r>
           </w:p>
         </w:tc>
@@ -5566,7 +5567,7 @@
                 <w:rFonts w:ascii="Times New Roman" w:hAnsi="Times New Roman" w:cs="Times New Roman"/>
                 <w:sz w:val="20"/>
               </w:rPr>
-              <w:t>BKM 16</w:t>
+              <w:t>BKM 10</w:t>
             </w:r>
           </w:p>
         </w:tc>
@@ -5647,17 +5648,39 @@
           </w:tcPr>
           <w:p>
             <w:pPr>
-              <w:rPr>
-                <w:rFonts w:ascii="Times New Roman" w:hAnsi="Times New Roman" w:cs="Times New Roman"/>
-                <w:sz w:val="20"/>
-              </w:rPr>
-            </w:pPr>
-            <w:r>
-              <w:rPr>
-                <w:rFonts w:ascii="Times New Roman" w:hAnsi="Times New Roman" w:cs="Times New Roman"/>
-                <w:sz w:val="20"/>
-              </w:rPr>
-              <w:t>Convexity</w:t>
+              <w:jc w:val="center"/>
+              <w:rPr>
+                <w:rFonts w:ascii="Times New Roman" w:hAnsi="Times New Roman" w:cs="Times New Roman"/>
+                <w:b/>
+                <w:bCs/>
+                <w:sz w:val="20"/>
+                <w:u w:val="single"/>
+              </w:rPr>
+            </w:pPr>
+            <w:r>
+              <w:rPr>
+                <w:rFonts w:ascii="Times New Roman" w:hAnsi="Times New Roman" w:cs="Times New Roman"/>
+                <w:b/>
+                <w:bCs/>
+                <w:sz w:val="20"/>
+                <w:u w:val="single"/>
+              </w:rPr>
+              <w:t>Fixed Income Topics</w:t>
+            </w:r>
+          </w:p>
+          <w:p>
+            <w:pPr>
+              <w:rPr>
+                <w:rFonts w:ascii="Times New Roman" w:hAnsi="Times New Roman" w:cs="Times New Roman"/>
+                <w:sz w:val="20"/>
+              </w:rPr>
+            </w:pPr>
+            <w:r>
+              <w:rPr>
+                <w:rFonts w:ascii="Times New Roman" w:hAnsi="Times New Roman" w:cs="Times New Roman"/>
+                <w:sz w:val="20"/>
+              </w:rPr>
+              <w:t>Duration</w:t>
             </w:r>
           </w:p>
         </w:tc>
@@ -5672,6 +5695,13 @@
                 <w:sz w:val="20"/>
               </w:rPr>
             </w:pPr>
+            <w:r>
+              <w:rPr>
+                <w:rFonts w:ascii="Times New Roman" w:hAnsi="Times New Roman" w:cs="Times New Roman"/>
+                <w:sz w:val="20"/>
+              </w:rPr>
+              <w:t>BKM 16</w:t>
+            </w:r>
           </w:p>
         </w:tc>
         <w:tc>
@@ -5754,7 +5784,7 @@
                 <w:rFonts w:ascii="Times New Roman" w:hAnsi="Times New Roman" w:cs="Times New Roman"/>
                 <w:sz w:val="20"/>
               </w:rPr>
-              <w:t>Credit Risk</w:t>
+              <w:t>Convexity</w:t>
             </w:r>
           </w:p>
         </w:tc>
@@ -5848,36 +5878,17 @@
           </w:tcPr>
           <w:p>
             <w:pPr>
-              <w:jc w:val="center"/>
-              <w:rPr>
-                <w:rFonts w:ascii="Times New Roman" w:hAnsi="Times New Roman" w:cs="Times New Roman"/>
-                <w:sz w:val="20"/>
-              </w:rPr>
-            </w:pPr>
-            <w:r>
-              <w:rPr>
-                <w:rFonts w:ascii="Times New Roman" w:hAnsi="Times New Roman" w:cs="Times New Roman"/>
-                <w:b/>
-                <w:bCs/>
-                <w:sz w:val="20"/>
-                <w:u w:val="single"/>
-              </w:rPr>
-              <w:t>Taxes</w:t>
-            </w:r>
-          </w:p>
-          <w:p>
-            <w:pPr>
-              <w:rPr>
-                <w:rFonts w:ascii="Times New Roman" w:hAnsi="Times New Roman" w:cs="Times New Roman"/>
-                <w:sz w:val="20"/>
-              </w:rPr>
-            </w:pPr>
-            <w:r>
-              <w:rPr>
-                <w:rFonts w:ascii="Times New Roman" w:hAnsi="Times New Roman" w:cs="Times New Roman"/>
-                <w:sz w:val="20"/>
-              </w:rPr>
-              <w:t xml:space="preserve">Tax-advantaged accounts </w:t>
+              <w:rPr>
+                <w:rFonts w:ascii="Times New Roman" w:hAnsi="Times New Roman" w:cs="Times New Roman"/>
+                <w:sz w:val="20"/>
+              </w:rPr>
+            </w:pPr>
+            <w:r>
+              <w:rPr>
+                <w:rFonts w:ascii="Times New Roman" w:hAnsi="Times New Roman" w:cs="Times New Roman"/>
+                <w:sz w:val="20"/>
+              </w:rPr>
+              <w:t>Credit Risk</w:t>
             </w:r>
           </w:p>
         </w:tc>
@@ -5964,17 +5975,36 @@
           </w:tcPr>
           <w:p>
             <w:pPr>
-              <w:rPr>
-                <w:rFonts w:ascii="Times New Roman" w:hAnsi="Times New Roman" w:cs="Times New Roman"/>
-                <w:sz w:val="20"/>
-              </w:rPr>
-            </w:pPr>
-            <w:r>
-              <w:rPr>
-                <w:rFonts w:ascii="Times New Roman" w:hAnsi="Times New Roman" w:cs="Times New Roman"/>
-                <w:sz w:val="20"/>
-              </w:rPr>
-              <w:t>Tax-advantaged assets</w:t>
+              <w:jc w:val="center"/>
+              <w:rPr>
+                <w:rFonts w:ascii="Times New Roman" w:hAnsi="Times New Roman" w:cs="Times New Roman"/>
+                <w:sz w:val="20"/>
+              </w:rPr>
+            </w:pPr>
+            <w:r>
+              <w:rPr>
+                <w:rFonts w:ascii="Times New Roman" w:hAnsi="Times New Roman" w:cs="Times New Roman"/>
+                <w:b/>
+                <w:bCs/>
+                <w:sz w:val="20"/>
+                <w:u w:val="single"/>
+              </w:rPr>
+              <w:t>Taxes</w:t>
+            </w:r>
+          </w:p>
+          <w:p>
+            <w:pPr>
+              <w:rPr>
+                <w:rFonts w:ascii="Times New Roman" w:hAnsi="Times New Roman" w:cs="Times New Roman"/>
+                <w:sz w:val="20"/>
+              </w:rPr>
+            </w:pPr>
+            <w:r>
+              <w:rPr>
+                <w:rFonts w:ascii="Times New Roman" w:hAnsi="Times New Roman" w:cs="Times New Roman"/>
+                <w:sz w:val="20"/>
+              </w:rPr>
+              <w:t xml:space="preserve">Tax-advantaged accounts </w:t>
             </w:r>
           </w:p>
         </w:tc>
@@ -6120,21 +6150,7 @@
                 <w:rFonts w:ascii="Times New Roman" w:hAnsi="Times New Roman" w:cs="Times New Roman"/>
                 <w:sz w:val="20"/>
               </w:rPr>
-              <w:t xml:space="preserve">BKM </w:t>
-            </w:r>
-            <w:r>
-              <w:rPr>
-                <w:rFonts w:ascii="Times New Roman" w:hAnsi="Times New Roman" w:cs="Times New Roman"/>
-                <w:sz w:val="20"/>
-              </w:rPr>
-              <w:t xml:space="preserve">4, </w:t>
-            </w:r>
-            <w:r>
-              <w:rPr>
-                <w:rFonts w:ascii="Times New Roman" w:hAnsi="Times New Roman" w:cs="Times New Roman"/>
-                <w:sz w:val="20"/>
-              </w:rPr>
-              <w:t>24</w:t>
+              <w:t>BKM 4, 24</w:t>
             </w:r>
           </w:p>
         </w:tc>

</xml_diff>

<commit_message>
edit nbs for colab
</commit_message>
<xml_diff>
--- a/busi_448_syllabus.docx
+++ b/busi_448_syllabus.docx
@@ -93,7 +93,14 @@
                 <w:smallCaps/>
                 <w:sz w:val="28"/>
               </w:rPr>
-              <w:t>23</w:t>
+              <w:t>2</w:t>
+            </w:r>
+            <w:r>
+              <w:rPr>
+                <w:smallCaps/>
+                <w:sz w:val="28"/>
+              </w:rPr>
+              <w:t>4</w:t>
             </w:r>
           </w:p>
           <w:p>
@@ -117,19 +124,13 @@
               <w:rPr>
                 <w:sz w:val="16"/>
               </w:rPr>
-              <w:t>March</w:t>
+              <w:t xml:space="preserve">December </w:t>
             </w:r>
             <w:r>
               <w:rPr>
                 <w:sz w:val="16"/>
               </w:rPr>
-              <w:t xml:space="preserve"> </w:t>
-            </w:r>
-            <w:r>
-              <w:rPr>
-                <w:sz w:val="16"/>
-              </w:rPr>
-              <w:t>28</w:t>
+              <w:t>15</w:t>
             </w:r>
             <w:r>
               <w:rPr>
@@ -389,14 +390,70 @@
           <w:rFonts w:ascii="Times New Roman" w:hAnsi="Times New Roman" w:cs="Times New Roman"/>
           <w:szCs w:val="22"/>
         </w:rPr>
-        <w:t xml:space="preserve">, 9:25-10:40 am (McNair </w:t>
-      </w:r>
-      <w:r>
-        <w:rPr>
-          <w:rFonts w:ascii="Times New Roman" w:hAnsi="Times New Roman" w:cs="Times New Roman"/>
-          <w:szCs w:val="22"/>
-        </w:rPr>
-        <w:t>318</w:t>
+        <w:t xml:space="preserve">, </w:t>
+      </w:r>
+      <w:r>
+        <w:rPr>
+          <w:rFonts w:ascii="Times New Roman" w:hAnsi="Times New Roman" w:cs="Times New Roman"/>
+          <w:szCs w:val="22"/>
+        </w:rPr>
+        <w:t>10</w:t>
+      </w:r>
+      <w:r>
+        <w:rPr>
+          <w:rFonts w:ascii="Times New Roman" w:hAnsi="Times New Roman" w:cs="Times New Roman"/>
+          <w:szCs w:val="22"/>
+        </w:rPr>
+        <w:t>:5</w:t>
+      </w:r>
+      <w:r>
+        <w:rPr>
+          <w:rFonts w:ascii="Times New Roman" w:hAnsi="Times New Roman" w:cs="Times New Roman"/>
+          <w:szCs w:val="22"/>
+        </w:rPr>
+        <w:t>0</w:t>
+      </w:r>
+      <w:r>
+        <w:rPr>
+          <w:rFonts w:ascii="Times New Roman" w:hAnsi="Times New Roman" w:cs="Times New Roman"/>
+          <w:szCs w:val="22"/>
+        </w:rPr>
+        <w:t>-</w:t>
+      </w:r>
+      <w:r>
+        <w:rPr>
+          <w:rFonts w:ascii="Times New Roman" w:hAnsi="Times New Roman" w:cs="Times New Roman"/>
+          <w:szCs w:val="22"/>
+        </w:rPr>
+        <w:t>12</w:t>
+      </w:r>
+      <w:r>
+        <w:rPr>
+          <w:rFonts w:ascii="Times New Roman" w:hAnsi="Times New Roman" w:cs="Times New Roman"/>
+          <w:szCs w:val="22"/>
+        </w:rPr>
+        <w:t>:</w:t>
+      </w:r>
+      <w:r>
+        <w:rPr>
+          <w:rFonts w:ascii="Times New Roman" w:hAnsi="Times New Roman" w:cs="Times New Roman"/>
+          <w:szCs w:val="22"/>
+        </w:rPr>
+        <w:t>05</w:t>
+      </w:r>
+      <w:r>
+        <w:rPr>
+          <w:rFonts w:ascii="Times New Roman" w:hAnsi="Times New Roman" w:cs="Times New Roman"/>
+          <w:szCs w:val="22"/>
+        </w:rPr>
+        <w:t xml:space="preserve"> (McNair </w:t>
+      </w:r>
+      <w:r>
+        <w:rPr>
+          <w:rFonts w:ascii="Times New Roman" w:hAnsi="Times New Roman" w:cs="Times New Roman"/>
+          <w:szCs w:val="22"/>
+        </w:rPr>
+        <w:t>312</w:t>
       </w:r>
       <w:r>
         <w:rPr>
@@ -584,7 +641,35 @@
           <w:rFonts w:ascii="Times New Roman" w:hAnsi="Times New Roman" w:cs="Times New Roman"/>
           <w:szCs w:val="22"/>
         </w:rPr>
-        <w:t xml:space="preserve">Wednesday 3-4 pm.  </w:t>
+        <w:t xml:space="preserve">Wednesday </w:t>
+      </w:r>
+      <w:r>
+        <w:rPr>
+          <w:rFonts w:ascii="Times New Roman" w:hAnsi="Times New Roman" w:cs="Times New Roman"/>
+          <w:szCs w:val="22"/>
+        </w:rPr>
+        <w:t>4</w:t>
+      </w:r>
+      <w:r>
+        <w:rPr>
+          <w:rFonts w:ascii="Times New Roman" w:hAnsi="Times New Roman" w:cs="Times New Roman"/>
+          <w:szCs w:val="22"/>
+        </w:rPr>
+        <w:t>-</w:t>
+      </w:r>
+      <w:r>
+        <w:rPr>
+          <w:rFonts w:ascii="Times New Roman" w:hAnsi="Times New Roman" w:cs="Times New Roman"/>
+          <w:szCs w:val="22"/>
+        </w:rPr>
+        <w:t>5</w:t>
+      </w:r>
+      <w:r>
+        <w:rPr>
+          <w:rFonts w:ascii="Times New Roman" w:hAnsi="Times New Roman" w:cs="Times New Roman"/>
+          <w:szCs w:val="22"/>
+        </w:rPr>
+        <w:t xml:space="preserve"> pm.  </w:t>
       </w:r>
       <w:r>
         <w:rPr>
@@ -699,7 +784,7 @@
             <w:rFonts w:ascii="Times New Roman" w:hAnsi="Times New Roman" w:cs="Times New Roman"/>
             <w:szCs w:val="22"/>
           </w:rPr>
-          <w:t>https://kpcrotty.github.io/</w:t>
+          <w:t>https://kevin-crotty.com</w:t>
         </w:r>
       </w:hyperlink>
     </w:p>
@@ -1344,7 +1429,33 @@
         <w:rPr>
           <w:rFonts w:ascii="Times New Roman" w:hAnsi="Times New Roman"/>
         </w:rPr>
-        <w:t xml:space="preserve"> notebooks in the cloud at the course’s </w:t>
+        <w:t xml:space="preserve"> notebooks in the cloud </w:t>
+      </w:r>
+      <w:r>
+        <w:rPr>
+          <w:rFonts w:ascii="Times New Roman" w:hAnsi="Times New Roman"/>
+        </w:rPr>
+        <w:t xml:space="preserve">on Google </w:t>
+      </w:r>
+      <w:proofErr w:type="spellStart"/>
+      <w:r>
+        <w:rPr>
+          <w:rFonts w:ascii="Times New Roman" w:hAnsi="Times New Roman"/>
+        </w:rPr>
+        <w:t>Colab</w:t>
+      </w:r>
+      <w:proofErr w:type="spellEnd"/>
+      <w:r>
+        <w:rPr>
+          <w:rFonts w:ascii="Times New Roman" w:hAnsi="Times New Roman"/>
+        </w:rPr>
+        <w:t xml:space="preserve"> or </w:t>
+      </w:r>
+      <w:r>
+        <w:rPr>
+          <w:rFonts w:ascii="Times New Roman" w:hAnsi="Times New Roman"/>
+        </w:rPr>
+        <w:t xml:space="preserve">at the course’s </w:t>
       </w:r>
       <w:hyperlink r:id="rId12" w:history="1">
         <w:r>
@@ -1489,26 +1600,26 @@
         <w:jc w:val="both"/>
         <w:rPr>
           <w:rFonts w:ascii="Times New Roman" w:hAnsi="Times New Roman"/>
-        </w:rPr>
-      </w:pPr>
-    </w:p>
-    <w:p>
-      <w:pPr>
-        <w:jc w:val="both"/>
+          <w:b/>
+          <w:bCs/>
+        </w:rPr>
+      </w:pPr>
+      <w:r>
         <w:rPr>
           <w:rFonts w:ascii="Times New Roman" w:hAnsi="Times New Roman"/>
           <w:b/>
           <w:bCs/>
         </w:rPr>
-      </w:pPr>
+        <w:lastRenderedPageBreak/>
+        <w:t>Textbook</w:t>
+      </w:r>
       <w:r>
         <w:rPr>
           <w:rFonts w:ascii="Times New Roman" w:hAnsi="Times New Roman"/>
           <w:b/>
           <w:bCs/>
         </w:rPr>
-        <w:lastRenderedPageBreak/>
-        <w:t>Textbook</w:t>
+        <w:t xml:space="preserve"> and Web Resources</w:t>
       </w:r>
       <w:r>
         <w:rPr>
@@ -1516,162 +1627,8 @@
           <w:b/>
           <w:bCs/>
         </w:rPr>
-        <w:t>s</w:t>
-      </w:r>
-      <w:r>
-        <w:rPr>
-          <w:rFonts w:ascii="Times New Roman" w:hAnsi="Times New Roman"/>
-          <w:b/>
-          <w:bCs/>
-        </w:rPr>
         <w:t>:</w:t>
       </w:r>
-    </w:p>
-    <w:p>
-      <w:pPr>
-        <w:jc w:val="both"/>
-        <w:rPr>
-          <w:rFonts w:ascii="Times New Roman" w:hAnsi="Times New Roman"/>
-        </w:rPr>
-      </w:pPr>
-      <w:r>
-        <w:rPr>
-          <w:rFonts w:ascii="Times New Roman" w:hAnsi="Times New Roman"/>
-        </w:rPr>
-        <w:t>My colleagues</w:t>
-      </w:r>
-      <w:r>
-        <w:rPr>
-          <w:rFonts w:ascii="Times New Roman" w:hAnsi="Times New Roman"/>
-        </w:rPr>
-        <w:t xml:space="preserve"> (Kerry Back, Barbara Bennett, and Yuhang Xing)</w:t>
-      </w:r>
-      <w:r>
-        <w:rPr>
-          <w:rFonts w:ascii="Times New Roman" w:hAnsi="Times New Roman"/>
-        </w:rPr>
-        <w:t xml:space="preserve"> and I are writing a bespoke textbook</w:t>
-      </w:r>
-      <w:r>
-        <w:rPr>
-          <w:rFonts w:ascii="Times New Roman" w:hAnsi="Times New Roman"/>
-        </w:rPr>
-        <w:t xml:space="preserve"> </w:t>
-      </w:r>
-      <w:r>
-        <w:rPr>
-          <w:rFonts w:ascii="Times New Roman" w:hAnsi="Times New Roman"/>
-          <w:b/>
-          <w:bCs/>
-        </w:rPr>
-        <w:t>Modern Investments: Theory, Data, and Practice</w:t>
-      </w:r>
-      <w:r>
-        <w:rPr>
-          <w:rFonts w:ascii="Times New Roman" w:hAnsi="Times New Roman"/>
-        </w:rPr>
-        <w:t xml:space="preserve"> for this and other courses we teach.  </w:t>
-      </w:r>
-      <w:r>
-        <w:rPr>
-          <w:rFonts w:ascii="Times New Roman" w:hAnsi="Times New Roman"/>
-        </w:rPr>
-        <w:t xml:space="preserve">A </w:t>
-      </w:r>
-      <w:r>
-        <w:rPr>
-          <w:rFonts w:ascii="Times New Roman" w:hAnsi="Times New Roman"/>
-        </w:rPr>
-        <w:t xml:space="preserve">working version </w:t>
-      </w:r>
-      <w:r>
-        <w:rPr>
-          <w:rFonts w:ascii="Times New Roman" w:hAnsi="Times New Roman"/>
-        </w:rPr>
-        <w:t xml:space="preserve">of </w:t>
-      </w:r>
-      <w:r>
-        <w:rPr>
-          <w:rFonts w:ascii="Times New Roman" w:hAnsi="Times New Roman"/>
-        </w:rPr>
-        <w:t xml:space="preserve">the textbook </w:t>
-      </w:r>
-      <w:r>
-        <w:rPr>
-          <w:rFonts w:ascii="Times New Roman" w:hAnsi="Times New Roman"/>
-        </w:rPr>
-        <w:t>is available at</w:t>
-      </w:r>
-      <w:r>
-        <w:rPr>
-          <w:rFonts w:ascii="Times New Roman" w:hAnsi="Times New Roman"/>
-        </w:rPr>
-        <w:t xml:space="preserve"> </w:t>
-      </w:r>
-      <w:hyperlink r:id="rId13" w:history="1">
-        <w:r>
-          <w:rPr>
-            <w:rStyle w:val="Hyperlink"/>
-            <w:rFonts w:ascii="Times New Roman" w:hAnsi="Times New Roman" w:cs="Times New Roman"/>
-          </w:rPr>
-          <w:t>http://mi.bbcx-investments.com/</w:t>
-        </w:r>
-      </w:hyperlink>
-      <w:r>
-        <w:rPr>
-          <w:rFonts w:ascii="Times New Roman" w:hAnsi="Times New Roman"/>
-        </w:rPr>
-        <w:t>.</w:t>
-      </w:r>
-      <w:r>
-        <w:rPr>
-          <w:rFonts w:ascii="Times New Roman" w:hAnsi="Times New Roman"/>
-        </w:rPr>
-        <w:t xml:space="preserve">  </w:t>
-      </w:r>
-      <w:r>
-        <w:rPr>
-          <w:rFonts w:ascii="Times New Roman" w:hAnsi="Times New Roman"/>
-        </w:rPr>
-        <w:t xml:space="preserve">We have built a companion </w:t>
-      </w:r>
-      <w:hyperlink r:id="rId14" w:history="1">
-        <w:r>
-          <w:rPr>
-            <w:rStyle w:val="Hyperlink"/>
-            <w:rFonts w:ascii="Times New Roman" w:hAnsi="Times New Roman"/>
-          </w:rPr>
-          <w:t>website</w:t>
-        </w:r>
-      </w:hyperlink>
-      <w:r>
-        <w:rPr>
-          <w:rFonts w:ascii="Times New Roman" w:hAnsi="Times New Roman"/>
-        </w:rPr>
-        <w:t xml:space="preserve"> that demonstrates </w:t>
-      </w:r>
-      <w:proofErr w:type="gramStart"/>
-      <w:r>
-        <w:rPr>
-          <w:rFonts w:ascii="Times New Roman" w:hAnsi="Times New Roman"/>
-        </w:rPr>
-        <w:t>a number of</w:t>
-      </w:r>
-      <w:proofErr w:type="gramEnd"/>
-      <w:r>
-        <w:rPr>
-          <w:rFonts w:ascii="Times New Roman" w:hAnsi="Times New Roman"/>
-        </w:rPr>
-        <w:t xml:space="preserve"> investments concepts.  We will use the website occasionally throughout the course, and it may be useful for some problem sets.</w:t>
-      </w:r>
-    </w:p>
-    <w:p>
-      <w:pPr>
-        <w:jc w:val="both"/>
-        <w:rPr>
-          <w:rFonts w:ascii="Times New Roman" w:hAnsi="Times New Roman"/>
-        </w:rPr>
-      </w:pPr>
     </w:p>
     <w:p>
       <w:pPr>
@@ -1689,21 +1646,28 @@
           <w:rFonts w:eastAsiaTheme="minorHAnsi" w:cs="Arial"/>
           <w:sz w:val="22"/>
         </w:rPr>
-        <w:t xml:space="preserve">Our book is truly a work-in-progress, so I am also providing recommended readings from the </w:t>
+        <w:t>For most topics, there are</w:t>
       </w:r>
       <w:r>
         <w:rPr>
           <w:rFonts w:eastAsiaTheme="minorHAnsi" w:cs="Arial"/>
           <w:sz w:val="22"/>
         </w:rPr>
-        <w:t>standard MBA</w:t>
+        <w:t xml:space="preserve"> recommended readings from the </w:t>
       </w:r>
       <w:r>
         <w:rPr>
           <w:rFonts w:eastAsiaTheme="minorHAnsi" w:cs="Arial"/>
           <w:sz w:val="22"/>
         </w:rPr>
-        <w:t xml:space="preserve"> investments text, </w:t>
+        <w:t xml:space="preserve">standard </w:t>
+      </w:r>
+      <w:r>
+        <w:rPr>
+          <w:rFonts w:eastAsiaTheme="minorHAnsi" w:cs="Arial"/>
+          <w:sz w:val="22"/>
+        </w:rPr>
+        <w:t xml:space="preserve">investments text, </w:t>
       </w:r>
       <w:r>
         <w:rPr>
@@ -1738,58 +1702,6 @@
     </w:p>
     <w:p>
       <w:pPr>
-        <w:pStyle w:val="1AutoList61"/>
-        <w:shd w:val="clear" w:color="auto" w:fill="FFFFFF"/>
-        <w:ind w:left="0" w:firstLine="0"/>
-        <w:jc w:val="both"/>
-        <w:rPr>
-          <w:rFonts w:eastAsiaTheme="minorHAnsi" w:cs="Arial"/>
-          <w:sz w:val="22"/>
-        </w:rPr>
-      </w:pPr>
-    </w:p>
-    <w:p>
-      <w:pPr>
-        <w:pStyle w:val="1AutoList61"/>
-        <w:shd w:val="clear" w:color="auto" w:fill="FFFFFF"/>
-        <w:ind w:left="0" w:firstLine="0"/>
-        <w:jc w:val="both"/>
-        <w:rPr>
-          <w:rFonts w:eastAsiaTheme="minorHAnsi" w:cs="Arial"/>
-          <w:sz w:val="22"/>
-        </w:rPr>
-      </w:pPr>
-      <w:r>
-        <w:rPr>
-          <w:rFonts w:eastAsiaTheme="minorHAnsi" w:cs="Arial"/>
-          <w:sz w:val="22"/>
-        </w:rPr>
-        <w:t xml:space="preserve">One big </w:t>
-      </w:r>
-      <w:r>
-        <w:rPr>
-          <w:rFonts w:eastAsiaTheme="minorHAnsi" w:cs="Arial"/>
-          <w:sz w:val="22"/>
-        </w:rPr>
-        <w:t>difference between the</w:t>
-      </w:r>
-      <w:r>
-        <w:rPr>
-          <w:rFonts w:eastAsiaTheme="minorHAnsi" w:cs="Arial"/>
-          <w:sz w:val="22"/>
-        </w:rPr>
-        <w:t xml:space="preserve"> texts above</w:t>
-      </w:r>
-      <w:r>
-        <w:rPr>
-          <w:rFonts w:eastAsiaTheme="minorHAnsi" w:cs="Arial"/>
-          <w:sz w:val="22"/>
-        </w:rPr>
-        <w:t xml:space="preserve"> is that BKM provides Excel examples throughout the text while BBCX provides Python implementations.  </w:t>
-      </w:r>
-    </w:p>
-    <w:p>
-      <w:pPr>
         <w:jc w:val="both"/>
         <w:rPr>
           <w:rFonts w:ascii="Times New Roman" w:hAnsi="Times New Roman"/>
@@ -1835,7 +1747,7 @@
         </w:rPr>
         <w:t xml:space="preserve"> by Wes McKinney.  A free version is available at </w:t>
       </w:r>
-      <w:hyperlink r:id="rId15" w:history="1">
+      <w:hyperlink r:id="rId13" w:history="1">
         <w:r>
           <w:rPr>
             <w:rStyle w:val="Hyperlink"/>
@@ -1849,6 +1761,43 @@
           <w:rFonts w:ascii="Times New Roman" w:hAnsi="Times New Roman"/>
         </w:rPr>
         <w:t>.  You can also order a print copy if you are like me and enjoy having a hard-copy book.</w:t>
+      </w:r>
+    </w:p>
+    <w:p>
+      <w:pPr>
+        <w:jc w:val="both"/>
+        <w:rPr>
+          <w:rFonts w:ascii="Times New Roman" w:hAnsi="Times New Roman"/>
+        </w:rPr>
+      </w:pPr>
+    </w:p>
+    <w:p>
+      <w:pPr>
+        <w:jc w:val="both"/>
+        <w:rPr>
+          <w:rFonts w:ascii="Times New Roman" w:hAnsi="Times New Roman"/>
+        </w:rPr>
+      </w:pPr>
+      <w:r>
+        <w:rPr>
+          <w:rFonts w:ascii="Times New Roman" w:hAnsi="Times New Roman"/>
+        </w:rPr>
+        <w:t xml:space="preserve">A number of the concepts we’ll discuss are visualized on the </w:t>
+      </w:r>
+      <w:hyperlink r:id="rId14" w:history="1">
+        <w:r>
+          <w:rPr>
+            <w:rStyle w:val="Hyperlink"/>
+            <w:rFonts w:ascii="Times New Roman" w:hAnsi="Times New Roman"/>
+          </w:rPr>
+          <w:t>Rice Business Learn Investments Dashboard</w:t>
+        </w:r>
+      </w:hyperlink>
+      <w:r>
+        <w:rPr>
+          <w:rFonts w:ascii="Times New Roman" w:hAnsi="Times New Roman"/>
+        </w:rPr>
+        <w:t>.  We will use the website occasionally throughout the course, and it may be useful for some problem sets.</w:t>
       </w:r>
     </w:p>
     <w:p>
@@ -2170,7 +2119,7 @@
                 <w:bCs/>
                 <w:szCs w:val="22"/>
               </w:rPr>
-              <w:t>Midterm</w:t>
+              <w:t>Class Participation</w:t>
             </w:r>
           </w:p>
         </w:tc>
@@ -2197,15 +2146,7 @@
                 <w:sz w:val="20"/>
                 <w:szCs w:val="22"/>
               </w:rPr>
-              <w:t>20</w:t>
-            </w:r>
-            <w:r>
-              <w:rPr>
-                <w:rFonts w:ascii="Times New Roman" w:hAnsi="Times New Roman" w:cs="Times New Roman"/>
-                <w:sz w:val="20"/>
-                <w:szCs w:val="22"/>
-              </w:rPr>
-              <w:t>%</w:t>
+              <w:t>10%</w:t>
             </w:r>
           </w:p>
         </w:tc>
@@ -2238,7 +2179,7 @@
                 <w:bCs/>
                 <w:szCs w:val="22"/>
               </w:rPr>
-              <w:t xml:space="preserve">Final </w:t>
+              <w:t>Midterm</w:t>
             </w:r>
           </w:p>
         </w:tc>
@@ -2265,7 +2206,75 @@
                 <w:sz w:val="20"/>
                 <w:szCs w:val="22"/>
               </w:rPr>
-              <w:t>3</w:t>
+              <w:t>20</w:t>
+            </w:r>
+            <w:r>
+              <w:rPr>
+                <w:rFonts w:ascii="Times New Roman" w:hAnsi="Times New Roman" w:cs="Times New Roman"/>
+                <w:sz w:val="20"/>
+                <w:szCs w:val="22"/>
+              </w:rPr>
+              <w:t>%</w:t>
+            </w:r>
+          </w:p>
+        </w:tc>
+      </w:tr>
+      <w:tr>
+        <w:trPr>
+          <w:trHeight w:val="253"/>
+          <w:jc w:val="center"/>
+        </w:trPr>
+        <w:tc>
+          <w:tcPr>
+            <w:tcW w:w="3888" w:type="dxa"/>
+            <w:tcBorders>
+              <w:top w:val="single" w:sz="6" w:space="0" w:color="000000"/>
+              <w:bottom w:val="single" w:sz="4" w:space="0" w:color="auto"/>
+            </w:tcBorders>
+            <w:shd w:val="solid" w:color="D9D9D9" w:themeColor="background1" w:themeShade="D9" w:fill="FFFFFF"/>
+          </w:tcPr>
+          <w:p>
+            <w:pPr>
+              <w:rPr>
+                <w:rFonts w:ascii="Times New Roman" w:hAnsi="Times New Roman" w:cs="Times New Roman"/>
+                <w:bCs/>
+                <w:szCs w:val="22"/>
+              </w:rPr>
+            </w:pPr>
+            <w:r>
+              <w:rPr>
+                <w:rFonts w:ascii="Times New Roman" w:hAnsi="Times New Roman" w:cs="Times New Roman"/>
+                <w:bCs/>
+                <w:szCs w:val="22"/>
+              </w:rPr>
+              <w:t xml:space="preserve">Final </w:t>
+            </w:r>
+          </w:p>
+        </w:tc>
+        <w:tc>
+          <w:tcPr>
+            <w:tcW w:w="3297" w:type="dxa"/>
+            <w:tcBorders>
+              <w:bottom w:val="single" w:sz="4" w:space="0" w:color="auto"/>
+            </w:tcBorders>
+            <w:shd w:val="clear" w:color="auto" w:fill="auto"/>
+          </w:tcPr>
+          <w:p>
+            <w:pPr>
+              <w:jc w:val="center"/>
+              <w:rPr>
+                <w:rFonts w:ascii="Times New Roman" w:hAnsi="Times New Roman" w:cs="Times New Roman"/>
+                <w:sz w:val="20"/>
+                <w:szCs w:val="22"/>
+              </w:rPr>
+            </w:pPr>
+            <w:r>
+              <w:rPr>
+                <w:rFonts w:ascii="Times New Roman" w:hAnsi="Times New Roman" w:cs="Times New Roman"/>
+                <w:sz w:val="20"/>
+                <w:szCs w:val="22"/>
+              </w:rPr>
+              <w:t>2</w:t>
             </w:r>
             <w:r>
               <w:rPr>
@@ -2422,7 +2431,6 @@
         <w:jc w:val="both"/>
         <w:rPr>
           <w:rFonts w:ascii="Times New Roman" w:hAnsi="Times New Roman" w:cs="Times New Roman"/>
-          <w:b/>
           <w:szCs w:val="22"/>
         </w:rPr>
       </w:pPr>
@@ -2606,7 +2614,6 @@
         <w:jc w:val="both"/>
         <w:rPr>
           <w:rFonts w:ascii="Times New Roman" w:hAnsi="Times New Roman" w:cs="Times New Roman"/>
-          <w:b/>
           <w:szCs w:val="22"/>
         </w:rPr>
       </w:pPr>
@@ -2640,6 +2647,7 @@
         <w:rPr>
           <w:rFonts w:ascii="Times New Roman" w:hAnsi="Times New Roman" w:cs="Times New Roman"/>
           <w:b/>
+          <w:bCs/>
           <w:szCs w:val="22"/>
         </w:rPr>
       </w:pPr>
@@ -2647,9 +2655,10 @@
         <w:rPr>
           <w:rFonts w:ascii="Times New Roman" w:hAnsi="Times New Roman" w:cs="Times New Roman"/>
           <w:b/>
-          <w:szCs w:val="22"/>
-        </w:rPr>
-        <w:t>Midterm</w:t>
+          <w:bCs/>
+          <w:szCs w:val="22"/>
+        </w:rPr>
+        <w:t>Class Participation</w:t>
       </w:r>
     </w:p>
     <w:p>
@@ -2680,140 +2689,105 @@
         <w:jc w:val="both"/>
         <w:rPr>
           <w:rFonts w:ascii="Times New Roman" w:hAnsi="Times New Roman" w:cs="Times New Roman"/>
-          <w:szCs w:val="22"/>
-        </w:rPr>
-      </w:pPr>
-      <w:r>
-        <w:rPr>
-          <w:rFonts w:ascii="Times New Roman" w:hAnsi="Times New Roman" w:cs="Times New Roman"/>
-          <w:szCs w:val="22"/>
-        </w:rPr>
-        <w:t xml:space="preserve">The midterm exam will be </w:t>
-      </w:r>
-      <w:r>
-        <w:rPr>
-          <w:rFonts w:ascii="Times New Roman" w:hAnsi="Times New Roman" w:cs="Times New Roman"/>
-          <w:szCs w:val="22"/>
-        </w:rPr>
-        <w:t xml:space="preserve">a </w:t>
-      </w:r>
-      <w:r>
-        <w:rPr>
-          <w:rFonts w:ascii="Times New Roman" w:hAnsi="Times New Roman" w:cs="Times New Roman"/>
-          <w:szCs w:val="22"/>
-        </w:rPr>
-        <w:t xml:space="preserve">take-home on-line exam administered through Canvas.  </w:t>
-      </w:r>
-      <w:r>
-        <w:rPr>
-          <w:rFonts w:ascii="Times New Roman" w:hAnsi="Times New Roman" w:cs="Times New Roman"/>
-          <w:szCs w:val="22"/>
-        </w:rPr>
-        <w:t>It</w:t>
-      </w:r>
-      <w:r>
-        <w:rPr>
-          <w:rFonts w:ascii="Times New Roman" w:hAnsi="Times New Roman" w:cs="Times New Roman"/>
-          <w:szCs w:val="22"/>
-        </w:rPr>
-        <w:t xml:space="preserve"> will be </w:t>
-      </w:r>
-      <w:r>
-        <w:rPr>
-          <w:rFonts w:ascii="Times New Roman" w:hAnsi="Times New Roman" w:cs="Times New Roman"/>
-          <w:szCs w:val="22"/>
-        </w:rPr>
-        <w:t xml:space="preserve">a </w:t>
-      </w:r>
-      <w:r>
-        <w:rPr>
-          <w:rFonts w:ascii="Times New Roman" w:hAnsi="Times New Roman" w:cs="Times New Roman"/>
-          <w:szCs w:val="22"/>
-        </w:rPr>
-        <w:t xml:space="preserve">timed assignment made available sometime in the week prior to </w:t>
-      </w:r>
-      <w:r>
-        <w:rPr>
-          <w:rFonts w:ascii="Times New Roman" w:hAnsi="Times New Roman" w:cs="Times New Roman"/>
-          <w:szCs w:val="22"/>
-        </w:rPr>
-        <w:t>its</w:t>
-      </w:r>
-      <w:r>
-        <w:rPr>
-          <w:rFonts w:ascii="Times New Roman" w:hAnsi="Times New Roman" w:cs="Times New Roman"/>
-          <w:szCs w:val="22"/>
-        </w:rPr>
-        <w:t xml:space="preserve"> due date.  </w:t>
-      </w:r>
-      <w:r>
-        <w:rPr>
-          <w:rFonts w:ascii="Times New Roman" w:hAnsi="Times New Roman" w:cs="Times New Roman"/>
-          <w:szCs w:val="22"/>
-        </w:rPr>
-        <w:t xml:space="preserve">  </w:t>
-      </w:r>
-      <w:r>
-        <w:rPr>
-          <w:rFonts w:ascii="Times New Roman" w:hAnsi="Times New Roman" w:cs="Times New Roman"/>
-          <w:szCs w:val="22"/>
-        </w:rPr>
-        <w:t xml:space="preserve">I </w:t>
-      </w:r>
-      <w:proofErr w:type="gramStart"/>
-      <w:r>
-        <w:rPr>
-          <w:rFonts w:ascii="Times New Roman" w:hAnsi="Times New Roman" w:cs="Times New Roman"/>
-          <w:szCs w:val="22"/>
-        </w:rPr>
-        <w:t>will be</w:t>
-      </w:r>
-      <w:proofErr w:type="gramEnd"/>
-      <w:r>
-        <w:rPr>
-          <w:rFonts w:ascii="Times New Roman" w:hAnsi="Times New Roman" w:cs="Times New Roman"/>
+          <w:b/>
+          <w:szCs w:val="22"/>
+        </w:rPr>
+      </w:pPr>
+      <w:r>
+        <w:rPr>
+          <w:rFonts w:ascii="Times New Roman" w:hAnsi="Times New Roman" w:cs="Times New Roman"/>
+          <w:b/>
+          <w:szCs w:val="22"/>
+        </w:rPr>
+        <w:t>Please display your name placard each class meeting</w:t>
+      </w:r>
+      <w:r>
+        <w:rPr>
+          <w:rFonts w:ascii="Times New Roman" w:hAnsi="Times New Roman" w:cs="Times New Roman"/>
+          <w:bCs/>
+          <w:szCs w:val="22"/>
+        </w:rPr>
+        <w:t>, and please come to class prepared to participate in the</w:t>
+      </w:r>
+      <w:r>
+        <w:rPr>
+          <w:rFonts w:ascii="Times New Roman" w:hAnsi="Times New Roman" w:cs="Times New Roman"/>
+          <w:bCs/>
           <w:szCs w:val="22"/>
         </w:rPr>
         <w:t xml:space="preserve"> </w:t>
       </w:r>
-      <w:proofErr w:type="gramStart"/>
-      <w:r>
-        <w:rPr>
-          <w:rFonts w:ascii="Times New Roman" w:hAnsi="Times New Roman" w:cs="Times New Roman"/>
-          <w:szCs w:val="22"/>
-        </w:rPr>
-        <w:t>clarify</w:t>
-      </w:r>
-      <w:proofErr w:type="gramEnd"/>
-      <w:r>
-        <w:rPr>
-          <w:rFonts w:ascii="Times New Roman" w:hAnsi="Times New Roman" w:cs="Times New Roman"/>
-          <w:szCs w:val="22"/>
-        </w:rPr>
-        <w:t xml:space="preserve"> the material to be tested</w:t>
-      </w:r>
-      <w:r>
-        <w:rPr>
-          <w:rFonts w:ascii="Times New Roman" w:hAnsi="Times New Roman" w:cs="Times New Roman"/>
-          <w:szCs w:val="22"/>
-        </w:rPr>
-        <w:t xml:space="preserve"> in class.  You may use the BBCX website, the course binder, Python, Excel, or R to </w:t>
-      </w:r>
-      <w:proofErr w:type="gramStart"/>
-      <w:r>
-        <w:rPr>
-          <w:rFonts w:ascii="Times New Roman" w:hAnsi="Times New Roman" w:cs="Times New Roman"/>
-          <w:szCs w:val="22"/>
-        </w:rPr>
-        <w:t>work</w:t>
-      </w:r>
-      <w:proofErr w:type="gramEnd"/>
-      <w:r>
-        <w:rPr>
-          <w:rFonts w:ascii="Times New Roman" w:hAnsi="Times New Roman" w:cs="Times New Roman"/>
-          <w:szCs w:val="22"/>
-        </w:rPr>
-        <w:t xml:space="preserve"> the problems.</w:t>
+      <w:r>
+        <w:rPr>
+          <w:rFonts w:ascii="Times New Roman" w:hAnsi="Times New Roman" w:cs="Times New Roman"/>
+          <w:bCs/>
+          <w:szCs w:val="22"/>
+        </w:rPr>
+        <w:t>day’s discussion of material. I have found that students learn a great deal from their</w:t>
+      </w:r>
+      <w:r>
+        <w:rPr>
+          <w:rFonts w:ascii="Times New Roman" w:hAnsi="Times New Roman" w:cs="Times New Roman"/>
+          <w:bCs/>
+          <w:szCs w:val="22"/>
+        </w:rPr>
+        <w:t xml:space="preserve"> </w:t>
+      </w:r>
+      <w:r>
+        <w:rPr>
+          <w:rFonts w:ascii="Times New Roman" w:hAnsi="Times New Roman" w:cs="Times New Roman"/>
+          <w:bCs/>
+          <w:szCs w:val="22"/>
+        </w:rPr>
+        <w:t>peers’ experiences and observations. To incentivize sharing one’s pertinent experiences, observations, and</w:t>
+      </w:r>
+      <w:r>
+        <w:rPr>
+          <w:rFonts w:ascii="Times New Roman" w:hAnsi="Times New Roman" w:cs="Times New Roman"/>
+          <w:bCs/>
+          <w:szCs w:val="22"/>
+        </w:rPr>
+        <w:t xml:space="preserve"> </w:t>
+      </w:r>
+      <w:r>
+        <w:rPr>
+          <w:rFonts w:ascii="Times New Roman" w:hAnsi="Times New Roman" w:cs="Times New Roman"/>
+          <w:bCs/>
+          <w:szCs w:val="22"/>
+        </w:rPr>
+        <w:t>expertise, part of the final grade is earned through class participation. Attendance and working the exercises in</w:t>
+      </w:r>
+      <w:r>
+        <w:rPr>
+          <w:rFonts w:ascii="Times New Roman" w:hAnsi="Times New Roman" w:cs="Times New Roman"/>
+          <w:bCs/>
+          <w:szCs w:val="22"/>
+        </w:rPr>
+        <w:t xml:space="preserve"> </w:t>
+      </w:r>
+      <w:r>
+        <w:rPr>
+          <w:rFonts w:ascii="Times New Roman" w:hAnsi="Times New Roman" w:cs="Times New Roman"/>
+          <w:bCs/>
+          <w:szCs w:val="22"/>
+        </w:rPr>
+        <w:t>class earns a baseline level of participation. Useful participation in class discussion earns a higher participation</w:t>
+      </w:r>
+      <w:r>
+        <w:rPr>
+          <w:rFonts w:ascii="Times New Roman" w:hAnsi="Times New Roman" w:cs="Times New Roman"/>
+          <w:bCs/>
+          <w:szCs w:val="22"/>
+        </w:rPr>
+        <w:t xml:space="preserve"> </w:t>
+      </w:r>
+      <w:r>
+        <w:rPr>
+          <w:rFonts w:ascii="Times New Roman" w:hAnsi="Times New Roman" w:cs="Times New Roman"/>
+          <w:bCs/>
+          <w:szCs w:val="22"/>
+        </w:rPr>
+        <w:t>grade.</w:t>
       </w:r>
     </w:p>
     <w:p>
@@ -2887,15 +2861,7 @@
           <w:b/>
           <w:szCs w:val="22"/>
         </w:rPr>
-        <w:t>Final</w:t>
-      </w:r>
-      <w:r>
-        <w:rPr>
-          <w:rFonts w:ascii="Times New Roman" w:hAnsi="Times New Roman" w:cs="Times New Roman"/>
-          <w:b/>
-          <w:szCs w:val="22"/>
-        </w:rPr>
-        <w:t>:</w:t>
+        <w:t>Midterm</w:t>
       </w:r>
     </w:p>
     <w:p>
@@ -2934,58 +2900,70 @@
           <w:rFonts w:ascii="Times New Roman" w:hAnsi="Times New Roman" w:cs="Times New Roman"/>
           <w:szCs w:val="22"/>
         </w:rPr>
-        <w:t>The</w:t>
-      </w:r>
-      <w:r>
-        <w:rPr>
-          <w:rFonts w:ascii="Times New Roman" w:hAnsi="Times New Roman" w:cs="Times New Roman"/>
-          <w:szCs w:val="22"/>
-        </w:rPr>
-        <w:t xml:space="preserve"> cumulative </w:t>
-      </w:r>
-      <w:r>
-        <w:rPr>
-          <w:rFonts w:ascii="Times New Roman" w:hAnsi="Times New Roman" w:cs="Times New Roman"/>
-          <w:szCs w:val="22"/>
-        </w:rPr>
-        <w:t xml:space="preserve">final exam </w:t>
-      </w:r>
-      <w:r>
-        <w:rPr>
-          <w:rFonts w:ascii="Times New Roman" w:hAnsi="Times New Roman" w:cs="Times New Roman"/>
-          <w:szCs w:val="22"/>
-        </w:rPr>
-        <w:t xml:space="preserve">will be an </w:t>
-      </w:r>
-      <w:r>
-        <w:rPr>
-          <w:rFonts w:ascii="Times New Roman" w:hAnsi="Times New Roman" w:cs="Times New Roman"/>
-          <w:b/>
-          <w:bCs/>
-          <w:szCs w:val="22"/>
-        </w:rPr>
-        <w:t>in-class exam.</w:t>
-      </w:r>
-      <w:r>
-        <w:rPr>
-          <w:rFonts w:ascii="Times New Roman" w:hAnsi="Times New Roman" w:cs="Times New Roman"/>
-          <w:szCs w:val="22"/>
-        </w:rPr>
-        <w:t xml:space="preserve">  It </w:t>
-      </w:r>
-      <w:r>
-        <w:rPr>
-          <w:rFonts w:ascii="Times New Roman" w:hAnsi="Times New Roman" w:cs="Times New Roman"/>
-          <w:szCs w:val="22"/>
-        </w:rPr>
-        <w:t>will be administered through Canvas.</w:t>
-      </w:r>
-      <w:r>
-        <w:rPr>
-          <w:rFonts w:ascii="Times New Roman" w:hAnsi="Times New Roman" w:cs="Times New Roman"/>
-          <w:szCs w:val="22"/>
-        </w:rPr>
-        <w:t xml:space="preserve">  You may use the BBCX website, the course binder, Python, Excel, or R to </w:t>
+        <w:t xml:space="preserve">The midterm exam will be </w:t>
+      </w:r>
+      <w:r>
+        <w:rPr>
+          <w:rFonts w:ascii="Times New Roman" w:hAnsi="Times New Roman" w:cs="Times New Roman"/>
+          <w:szCs w:val="22"/>
+        </w:rPr>
+        <w:t xml:space="preserve">a </w:t>
+      </w:r>
+      <w:r>
+        <w:rPr>
+          <w:rFonts w:ascii="Times New Roman" w:hAnsi="Times New Roman" w:cs="Times New Roman"/>
+          <w:szCs w:val="22"/>
+        </w:rPr>
+        <w:t xml:space="preserve">take-home on-line exam administered through Canvas.  </w:t>
+      </w:r>
+      <w:r>
+        <w:rPr>
+          <w:rFonts w:ascii="Times New Roman" w:hAnsi="Times New Roman" w:cs="Times New Roman"/>
+          <w:szCs w:val="22"/>
+        </w:rPr>
+        <w:t>It</w:t>
+      </w:r>
+      <w:r>
+        <w:rPr>
+          <w:rFonts w:ascii="Times New Roman" w:hAnsi="Times New Roman" w:cs="Times New Roman"/>
+          <w:szCs w:val="22"/>
+        </w:rPr>
+        <w:t xml:space="preserve"> will be </w:t>
+      </w:r>
+      <w:r>
+        <w:rPr>
+          <w:rFonts w:ascii="Times New Roman" w:hAnsi="Times New Roman" w:cs="Times New Roman"/>
+          <w:szCs w:val="22"/>
+        </w:rPr>
+        <w:t xml:space="preserve">a </w:t>
+      </w:r>
+      <w:r>
+        <w:rPr>
+          <w:rFonts w:ascii="Times New Roman" w:hAnsi="Times New Roman" w:cs="Times New Roman"/>
+          <w:szCs w:val="22"/>
+        </w:rPr>
+        <w:t xml:space="preserve">timed assignment made available sometime in the week prior to </w:t>
+      </w:r>
+      <w:r>
+        <w:rPr>
+          <w:rFonts w:ascii="Times New Roman" w:hAnsi="Times New Roman" w:cs="Times New Roman"/>
+          <w:szCs w:val="22"/>
+        </w:rPr>
+        <w:t>its</w:t>
+      </w:r>
+      <w:r>
+        <w:rPr>
+          <w:rFonts w:ascii="Times New Roman" w:hAnsi="Times New Roman" w:cs="Times New Roman"/>
+          <w:szCs w:val="22"/>
+        </w:rPr>
+        <w:t xml:space="preserve"> due date.  </w:t>
+      </w:r>
+      <w:r>
+        <w:rPr>
+          <w:rFonts w:ascii="Times New Roman" w:hAnsi="Times New Roman" w:cs="Times New Roman"/>
+          <w:szCs w:val="22"/>
+        </w:rPr>
+        <w:t xml:space="preserve">I will be </w:t>
       </w:r>
       <w:proofErr w:type="gramStart"/>
       <w:r>
@@ -2993,6 +2971,52 @@
           <w:rFonts w:ascii="Times New Roman" w:hAnsi="Times New Roman" w:cs="Times New Roman"/>
           <w:szCs w:val="22"/>
         </w:rPr>
+        <w:t>clarify</w:t>
+      </w:r>
+      <w:proofErr w:type="gramEnd"/>
+      <w:r>
+        <w:rPr>
+          <w:rFonts w:ascii="Times New Roman" w:hAnsi="Times New Roman" w:cs="Times New Roman"/>
+          <w:szCs w:val="22"/>
+        </w:rPr>
+        <w:t xml:space="preserve"> the material to be tested</w:t>
+      </w:r>
+      <w:r>
+        <w:rPr>
+          <w:rFonts w:ascii="Times New Roman" w:hAnsi="Times New Roman" w:cs="Times New Roman"/>
+          <w:szCs w:val="22"/>
+        </w:rPr>
+        <w:t xml:space="preserve"> in class.  You may use the </w:t>
+      </w:r>
+      <w:r>
+        <w:rPr>
+          <w:rFonts w:ascii="Times New Roman" w:hAnsi="Times New Roman" w:cs="Times New Roman"/>
+          <w:szCs w:val="22"/>
+        </w:rPr>
+        <w:t xml:space="preserve">Learn Investments Dashboard, Google </w:t>
+      </w:r>
+      <w:proofErr w:type="spellStart"/>
+      <w:r>
+        <w:rPr>
+          <w:rFonts w:ascii="Times New Roman" w:hAnsi="Times New Roman" w:cs="Times New Roman"/>
+          <w:szCs w:val="22"/>
+        </w:rPr>
+        <w:t>Colab</w:t>
+      </w:r>
+      <w:proofErr w:type="spellEnd"/>
+      <w:r>
+        <w:rPr>
+          <w:rFonts w:ascii="Times New Roman" w:hAnsi="Times New Roman" w:cs="Times New Roman"/>
+          <w:szCs w:val="22"/>
+        </w:rPr>
+        <w:t xml:space="preserve">, the course binder, Python, Excel, or R to </w:t>
+      </w:r>
+      <w:proofErr w:type="gramStart"/>
+      <w:r>
+        <w:rPr>
+          <w:rFonts w:ascii="Times New Roman" w:hAnsi="Times New Roman" w:cs="Times New Roman"/>
+          <w:szCs w:val="22"/>
+        </w:rPr>
         <w:t>work</w:t>
       </w:r>
       <w:proofErr w:type="gramEnd"/>
@@ -3002,36 +3026,6 @@
           <w:szCs w:val="22"/>
         </w:rPr>
         <w:t xml:space="preserve"> the problems.</w:t>
-      </w:r>
-      <w:r>
-        <w:rPr>
-          <w:rFonts w:ascii="Times New Roman" w:hAnsi="Times New Roman" w:cs="Times New Roman"/>
-          <w:szCs w:val="22"/>
-        </w:rPr>
-        <w:t xml:space="preserve">  More details </w:t>
-      </w:r>
-      <w:r>
-        <w:rPr>
-          <w:rFonts w:ascii="Times New Roman" w:hAnsi="Times New Roman" w:cs="Times New Roman"/>
-          <w:szCs w:val="22"/>
-        </w:rPr>
-        <w:t>will be provided in class.</w:t>
-      </w:r>
-      <w:r>
-        <w:rPr>
-          <w:rFonts w:ascii="Times New Roman" w:hAnsi="Times New Roman" w:cs="Times New Roman"/>
-          <w:szCs w:val="22"/>
-        </w:rPr>
-        <w:t xml:space="preserve">  </w:t>
-      </w:r>
-      <w:r>
-        <w:rPr>
-          <w:rFonts w:ascii="Times New Roman" w:hAnsi="Times New Roman" w:cs="Times New Roman"/>
-          <w:b/>
-          <w:bCs/>
-          <w:szCs w:val="22"/>
-        </w:rPr>
-        <w:t xml:space="preserve">Please do not schedule travel or other conflicts until you know the date of the exam.  </w:t>
       </w:r>
     </w:p>
     <w:p>
@@ -3062,17 +3056,234 @@
         <w:jc w:val="both"/>
         <w:rPr>
           <w:rFonts w:ascii="Times New Roman" w:hAnsi="Times New Roman" w:cs="Times New Roman"/>
+          <w:b/>
           <w:szCs w:val="22"/>
         </w:rPr>
       </w:pPr>
     </w:p>
     <w:p>
       <w:pPr>
-        <w:rPr>
-          <w:rFonts w:ascii="Times New Roman" w:hAnsi="Times New Roman" w:cs="Times New Roman"/>
-          <w:szCs w:val="22"/>
-        </w:rPr>
-      </w:pPr>
+        <w:shd w:val="clear" w:color="auto" w:fill="FFFFFF"/>
+        <w:tabs>
+          <w:tab w:val="left" w:pos="-1080"/>
+          <w:tab w:val="left" w:pos="-720"/>
+          <w:tab w:val="left" w:pos="0"/>
+          <w:tab w:val="left" w:pos="360"/>
+          <w:tab w:val="left" w:pos="720"/>
+          <w:tab w:val="left" w:pos="2160"/>
+          <w:tab w:val="left" w:pos="2880"/>
+          <w:tab w:val="left" w:pos="3600"/>
+          <w:tab w:val="left" w:pos="4320"/>
+          <w:tab w:val="left" w:pos="5040"/>
+          <w:tab w:val="left" w:pos="5760"/>
+          <w:tab w:val="left" w:pos="6480"/>
+          <w:tab w:val="left" w:pos="7200"/>
+          <w:tab w:val="left" w:pos="7920"/>
+          <w:tab w:val="left" w:pos="8640"/>
+          <w:tab w:val="left" w:pos="9360"/>
+          <w:tab w:val="left" w:pos="10080"/>
+          <w:tab w:val="left" w:pos="10800"/>
+          <w:tab w:val="left" w:pos="11520"/>
+        </w:tabs>
+        <w:contextualSpacing/>
+        <w:jc w:val="both"/>
+        <w:rPr>
+          <w:rFonts w:ascii="Times New Roman" w:hAnsi="Times New Roman" w:cs="Times New Roman"/>
+          <w:b/>
+          <w:szCs w:val="22"/>
+        </w:rPr>
+      </w:pPr>
+      <w:r>
+        <w:rPr>
+          <w:rFonts w:ascii="Times New Roman" w:hAnsi="Times New Roman" w:cs="Times New Roman"/>
+          <w:b/>
+          <w:szCs w:val="22"/>
+        </w:rPr>
+        <w:t>Final</w:t>
+      </w:r>
+      <w:r>
+        <w:rPr>
+          <w:rFonts w:ascii="Times New Roman" w:hAnsi="Times New Roman" w:cs="Times New Roman"/>
+          <w:b/>
+          <w:szCs w:val="22"/>
+        </w:rPr>
+        <w:t>:</w:t>
+      </w:r>
+    </w:p>
+    <w:p>
+      <w:pPr>
+        <w:shd w:val="clear" w:color="auto" w:fill="FFFFFF"/>
+        <w:tabs>
+          <w:tab w:val="left" w:pos="-1080"/>
+          <w:tab w:val="left" w:pos="-720"/>
+          <w:tab w:val="left" w:pos="0"/>
+          <w:tab w:val="left" w:pos="360"/>
+          <w:tab w:val="left" w:pos="720"/>
+          <w:tab w:val="left" w:pos="2160"/>
+          <w:tab w:val="left" w:pos="2880"/>
+          <w:tab w:val="left" w:pos="3600"/>
+          <w:tab w:val="left" w:pos="4320"/>
+          <w:tab w:val="left" w:pos="5040"/>
+          <w:tab w:val="left" w:pos="5760"/>
+          <w:tab w:val="left" w:pos="6480"/>
+          <w:tab w:val="left" w:pos="7200"/>
+          <w:tab w:val="left" w:pos="7920"/>
+          <w:tab w:val="left" w:pos="8640"/>
+          <w:tab w:val="left" w:pos="9360"/>
+          <w:tab w:val="left" w:pos="10080"/>
+          <w:tab w:val="left" w:pos="10800"/>
+          <w:tab w:val="left" w:pos="11520"/>
+        </w:tabs>
+        <w:contextualSpacing/>
+        <w:jc w:val="both"/>
+        <w:rPr>
+          <w:rFonts w:ascii="Times New Roman" w:hAnsi="Times New Roman" w:cs="Times New Roman"/>
+          <w:szCs w:val="22"/>
+        </w:rPr>
+      </w:pPr>
+      <w:r>
+        <w:rPr>
+          <w:rFonts w:ascii="Times New Roman" w:hAnsi="Times New Roman" w:cs="Times New Roman"/>
+          <w:szCs w:val="22"/>
+        </w:rPr>
+        <w:t>The</w:t>
+      </w:r>
+      <w:r>
+        <w:rPr>
+          <w:rFonts w:ascii="Times New Roman" w:hAnsi="Times New Roman" w:cs="Times New Roman"/>
+          <w:szCs w:val="22"/>
+        </w:rPr>
+        <w:t xml:space="preserve"> cumulative </w:t>
+      </w:r>
+      <w:r>
+        <w:rPr>
+          <w:rFonts w:ascii="Times New Roman" w:hAnsi="Times New Roman" w:cs="Times New Roman"/>
+          <w:szCs w:val="22"/>
+        </w:rPr>
+        <w:t xml:space="preserve">final exam </w:t>
+      </w:r>
+      <w:r>
+        <w:rPr>
+          <w:rFonts w:ascii="Times New Roman" w:hAnsi="Times New Roman" w:cs="Times New Roman"/>
+          <w:szCs w:val="22"/>
+        </w:rPr>
+        <w:t xml:space="preserve">will be an </w:t>
+      </w:r>
+      <w:r>
+        <w:rPr>
+          <w:rFonts w:ascii="Times New Roman" w:hAnsi="Times New Roman" w:cs="Times New Roman"/>
+          <w:b/>
+          <w:bCs/>
+          <w:szCs w:val="22"/>
+        </w:rPr>
+        <w:t>in-class exam.</w:t>
+      </w:r>
+      <w:r>
+        <w:rPr>
+          <w:rFonts w:ascii="Times New Roman" w:hAnsi="Times New Roman" w:cs="Times New Roman"/>
+          <w:szCs w:val="22"/>
+        </w:rPr>
+        <w:t xml:space="preserve">  It </w:t>
+      </w:r>
+      <w:r>
+        <w:rPr>
+          <w:rFonts w:ascii="Times New Roman" w:hAnsi="Times New Roman" w:cs="Times New Roman"/>
+          <w:szCs w:val="22"/>
+        </w:rPr>
+        <w:t>will be administered through Canvas.</w:t>
+      </w:r>
+      <w:r>
+        <w:rPr>
+          <w:rFonts w:ascii="Times New Roman" w:hAnsi="Times New Roman" w:cs="Times New Roman"/>
+          <w:szCs w:val="22"/>
+        </w:rPr>
+        <w:t xml:space="preserve">  </w:t>
+      </w:r>
+      <w:r>
+        <w:rPr>
+          <w:rFonts w:ascii="Times New Roman" w:hAnsi="Times New Roman" w:cs="Times New Roman"/>
+          <w:szCs w:val="22"/>
+        </w:rPr>
+        <w:t xml:space="preserve">You may use the Learn Investments </w:t>
+      </w:r>
+      <w:proofErr w:type="gramStart"/>
+      <w:r>
+        <w:rPr>
+          <w:rFonts w:ascii="Times New Roman" w:hAnsi="Times New Roman" w:cs="Times New Roman"/>
+          <w:szCs w:val="22"/>
+        </w:rPr>
+        <w:t>Dashboard,  Google</w:t>
+      </w:r>
+      <w:proofErr w:type="gramEnd"/>
+      <w:r>
+        <w:rPr>
+          <w:rFonts w:ascii="Times New Roman" w:hAnsi="Times New Roman" w:cs="Times New Roman"/>
+          <w:szCs w:val="22"/>
+        </w:rPr>
+        <w:t xml:space="preserve"> </w:t>
+      </w:r>
+      <w:proofErr w:type="spellStart"/>
+      <w:r>
+        <w:rPr>
+          <w:rFonts w:ascii="Times New Roman" w:hAnsi="Times New Roman" w:cs="Times New Roman"/>
+          <w:szCs w:val="22"/>
+        </w:rPr>
+        <w:t>Colab</w:t>
+      </w:r>
+      <w:proofErr w:type="spellEnd"/>
+      <w:r>
+        <w:rPr>
+          <w:rFonts w:ascii="Times New Roman" w:hAnsi="Times New Roman" w:cs="Times New Roman"/>
+          <w:szCs w:val="22"/>
+        </w:rPr>
+        <w:t xml:space="preserve">, the course binder, Python, Excel, or R to </w:t>
+      </w:r>
+      <w:proofErr w:type="gramStart"/>
+      <w:r>
+        <w:rPr>
+          <w:rFonts w:ascii="Times New Roman" w:hAnsi="Times New Roman" w:cs="Times New Roman"/>
+          <w:szCs w:val="22"/>
+        </w:rPr>
+        <w:t>work</w:t>
+      </w:r>
+      <w:proofErr w:type="gramEnd"/>
+      <w:r>
+        <w:rPr>
+          <w:rFonts w:ascii="Times New Roman" w:hAnsi="Times New Roman" w:cs="Times New Roman"/>
+          <w:szCs w:val="22"/>
+        </w:rPr>
+        <w:t xml:space="preserve"> the problems.</w:t>
+      </w:r>
+      <w:r>
+        <w:rPr>
+          <w:rFonts w:ascii="Times New Roman" w:hAnsi="Times New Roman" w:cs="Times New Roman"/>
+          <w:szCs w:val="22"/>
+        </w:rPr>
+        <w:t xml:space="preserve">  More details </w:t>
+      </w:r>
+      <w:r>
+        <w:rPr>
+          <w:rFonts w:ascii="Times New Roman" w:hAnsi="Times New Roman" w:cs="Times New Roman"/>
+          <w:szCs w:val="22"/>
+        </w:rPr>
+        <w:t>will be provided in class.</w:t>
+      </w:r>
+      <w:r>
+        <w:rPr>
+          <w:rFonts w:ascii="Times New Roman" w:hAnsi="Times New Roman" w:cs="Times New Roman"/>
+          <w:szCs w:val="22"/>
+        </w:rPr>
+        <w:t xml:space="preserve">  </w:t>
+      </w:r>
+      <w:r>
+        <w:rPr>
+          <w:rFonts w:ascii="Times New Roman" w:hAnsi="Times New Roman" w:cs="Times New Roman"/>
+          <w:b/>
+          <w:bCs/>
+          <w:szCs w:val="22"/>
+        </w:rPr>
+        <w:t xml:space="preserve">Please do not schedule travel or other conflicts until you know the date of the exam.  </w:t>
+      </w:r>
     </w:p>
     <w:p>
       <w:pPr>
@@ -3321,7 +3532,14 @@
                 <w:rFonts w:ascii="Times New Roman" w:hAnsi="Times New Roman" w:cs="Times New Roman"/>
                 <w:sz w:val="20"/>
               </w:rPr>
-              <w:t>Jan 10</w:t>
+              <w:t xml:space="preserve">Jan </w:t>
+            </w:r>
+            <w:r>
+              <w:rPr>
+                <w:rFonts w:ascii="Times New Roman" w:hAnsi="Times New Roman" w:cs="Times New Roman"/>
+                <w:sz w:val="20"/>
+              </w:rPr>
+              <w:t>9</w:t>
             </w:r>
           </w:p>
         </w:tc>
@@ -3465,7 +3683,14 @@
                 <w:rFonts w:ascii="Times New Roman" w:hAnsi="Times New Roman" w:cs="Times New Roman"/>
                 <w:sz w:val="20"/>
               </w:rPr>
-              <w:t>Jan 12</w:t>
+              <w:t>Jan 1</w:t>
+            </w:r>
+            <w:r>
+              <w:rPr>
+                <w:rFonts w:ascii="Times New Roman" w:hAnsi="Times New Roman" w:cs="Times New Roman"/>
+                <w:sz w:val="20"/>
+              </w:rPr>
+              <w:t>1</w:t>
             </w:r>
           </w:p>
         </w:tc>
@@ -3503,15 +3728,6 @@
                 <w:szCs w:val="20"/>
               </w:rPr>
             </w:pPr>
-            <w:r>
-              <w:rPr>
-                <w:rFonts w:ascii="Times New Roman" w:hAnsi="Times New Roman" w:cs="Times New Roman"/>
-                <w:iCs/>
-                <w:sz w:val="20"/>
-                <w:szCs w:val="20"/>
-              </w:rPr>
-              <w:t>BBCX 1</w:t>
-            </w:r>
           </w:p>
         </w:tc>
         <w:tc>
@@ -3573,7 +3789,14 @@
                 <w:rFonts w:ascii="Times New Roman" w:hAnsi="Times New Roman" w:cs="Times New Roman"/>
                 <w:sz w:val="20"/>
               </w:rPr>
-              <w:t>Jan 17</w:t>
+              <w:t>Jan 1</w:t>
+            </w:r>
+            <w:r>
+              <w:rPr>
+                <w:rFonts w:ascii="Times New Roman" w:hAnsi="Times New Roman" w:cs="Times New Roman"/>
+                <w:sz w:val="20"/>
+              </w:rPr>
+              <w:t>6</w:t>
             </w:r>
           </w:p>
         </w:tc>
@@ -3687,7 +3910,14 @@
                 <w:rFonts w:ascii="Times New Roman" w:hAnsi="Times New Roman" w:cs="Times New Roman"/>
                 <w:sz w:val="20"/>
               </w:rPr>
-              <w:t>Jan 19</w:t>
+              <w:t>Jan 1</w:t>
+            </w:r>
+            <w:r>
+              <w:rPr>
+                <w:rFonts w:ascii="Times New Roman" w:hAnsi="Times New Roman" w:cs="Times New Roman"/>
+                <w:sz w:val="20"/>
+              </w:rPr>
+              <w:t>8</w:t>
             </w:r>
           </w:p>
         </w:tc>
@@ -3809,7 +4039,14 @@
                 <w:rFonts w:ascii="Times New Roman" w:hAnsi="Times New Roman" w:cs="Times New Roman"/>
                 <w:sz w:val="20"/>
               </w:rPr>
-              <w:t>Jan 24</w:t>
+              <w:t>Jan 2</w:t>
+            </w:r>
+            <w:r>
+              <w:rPr>
+                <w:rFonts w:ascii="Times New Roman" w:hAnsi="Times New Roman" w:cs="Times New Roman"/>
+                <w:sz w:val="20"/>
+              </w:rPr>
+              <w:t>3</w:t>
             </w:r>
           </w:p>
         </w:tc>
@@ -3915,7 +4152,14 @@
                 <w:rFonts w:ascii="Times New Roman" w:hAnsi="Times New Roman" w:cs="Times New Roman"/>
                 <w:sz w:val="20"/>
               </w:rPr>
-              <w:t>Jan 26</w:t>
+              <w:t>Jan 2</w:t>
+            </w:r>
+            <w:r>
+              <w:rPr>
+                <w:rFonts w:ascii="Times New Roman" w:hAnsi="Times New Roman" w:cs="Times New Roman"/>
+                <w:sz w:val="20"/>
+              </w:rPr>
+              <w:t>5</w:t>
             </w:r>
           </w:p>
         </w:tc>
@@ -4043,7 +4287,14 @@
                 <w:rFonts w:ascii="Times New Roman" w:hAnsi="Times New Roman" w:cs="Times New Roman"/>
                 <w:sz w:val="20"/>
               </w:rPr>
-              <w:t>Jan 31</w:t>
+              <w:t>Jan 3</w:t>
+            </w:r>
+            <w:r>
+              <w:rPr>
+                <w:rFonts w:ascii="Times New Roman" w:hAnsi="Times New Roman" w:cs="Times New Roman"/>
+                <w:sz w:val="20"/>
+              </w:rPr>
+              <w:t>0</w:t>
             </w:r>
           </w:p>
         </w:tc>
@@ -4148,7 +4399,14 @@
                 <w:rFonts w:ascii="Times New Roman" w:hAnsi="Times New Roman" w:cs="Times New Roman"/>
                 <w:sz w:val="20"/>
               </w:rPr>
-              <w:t>Feb 2</w:t>
+              <w:t xml:space="preserve">Feb </w:t>
+            </w:r>
+            <w:r>
+              <w:rPr>
+                <w:rFonts w:ascii="Times New Roman" w:hAnsi="Times New Roman" w:cs="Times New Roman"/>
+                <w:sz w:val="20"/>
+              </w:rPr>
+              <w:t>1</w:t>
             </w:r>
           </w:p>
         </w:tc>
@@ -4247,7 +4505,14 @@
                 <w:rFonts w:ascii="Times New Roman" w:hAnsi="Times New Roman" w:cs="Times New Roman"/>
                 <w:sz w:val="20"/>
               </w:rPr>
-              <w:t>Feb 7</w:t>
+              <w:t xml:space="preserve">Feb </w:t>
+            </w:r>
+            <w:r>
+              <w:rPr>
+                <w:rFonts w:ascii="Times New Roman" w:hAnsi="Times New Roman" w:cs="Times New Roman"/>
+                <w:sz w:val="20"/>
+              </w:rPr>
+              <w:t>6</w:t>
             </w:r>
           </w:p>
         </w:tc>
@@ -4352,7 +4617,14 @@
                 <w:rFonts w:ascii="Times New Roman" w:hAnsi="Times New Roman" w:cs="Times New Roman"/>
                 <w:sz w:val="20"/>
               </w:rPr>
-              <w:t>Feb 9</w:t>
+              <w:t xml:space="preserve">Feb </w:t>
+            </w:r>
+            <w:r>
+              <w:rPr>
+                <w:rFonts w:ascii="Times New Roman" w:hAnsi="Times New Roman" w:cs="Times New Roman"/>
+                <w:sz w:val="20"/>
+              </w:rPr>
+              <w:t>8</w:t>
             </w:r>
           </w:p>
         </w:tc>
@@ -4458,7 +4730,14 @@
                 <w:rFonts w:ascii="Times New Roman" w:hAnsi="Times New Roman" w:cs="Times New Roman"/>
                 <w:sz w:val="20"/>
               </w:rPr>
-              <w:t>Feb 14</w:t>
+              <w:t>Feb 1</w:t>
+            </w:r>
+            <w:r>
+              <w:rPr>
+                <w:rFonts w:ascii="Times New Roman" w:hAnsi="Times New Roman" w:cs="Times New Roman"/>
+                <w:sz w:val="20"/>
+              </w:rPr>
+              <w:t>3</w:t>
             </w:r>
           </w:p>
         </w:tc>
@@ -4563,7 +4842,14 @@
                 <w:rFonts w:ascii="Times New Roman" w:hAnsi="Times New Roman" w:cs="Times New Roman"/>
                 <w:sz w:val="20"/>
               </w:rPr>
-              <w:t>Feb 16</w:t>
+              <w:t>Feb 1</w:t>
+            </w:r>
+            <w:r>
+              <w:rPr>
+                <w:rFonts w:ascii="Times New Roman" w:hAnsi="Times New Roman" w:cs="Times New Roman"/>
+                <w:sz w:val="20"/>
+              </w:rPr>
+              <w:t>5</w:t>
             </w:r>
           </w:p>
         </w:tc>
@@ -4669,7 +4955,14 @@
                 <w:rFonts w:ascii="Times New Roman" w:hAnsi="Times New Roman" w:cs="Times New Roman"/>
                 <w:sz w:val="20"/>
               </w:rPr>
-              <w:t>Feb 21</w:t>
+              <w:t>Feb 2</w:t>
+            </w:r>
+            <w:r>
+              <w:rPr>
+                <w:rFonts w:ascii="Times New Roman" w:hAnsi="Times New Roman" w:cs="Times New Roman"/>
+                <w:sz w:val="20"/>
+              </w:rPr>
+              <w:t>0</w:t>
             </w:r>
           </w:p>
         </w:tc>
@@ -4730,21 +5023,6 @@
           <w:tcPr>
             <w:tcW w:w="892" w:type="pct"/>
           </w:tcPr>
-          <w:p>
-            <w:pPr>
-              <w:rPr>
-                <w:rFonts w:ascii="Times New Roman" w:hAnsi="Times New Roman" w:cs="Times New Roman"/>
-                <w:sz w:val="20"/>
-              </w:rPr>
-            </w:pPr>
-            <w:r>
-              <w:rPr>
-                <w:rFonts w:ascii="Times New Roman" w:hAnsi="Times New Roman" w:cs="Times New Roman"/>
-                <w:sz w:val="20"/>
-              </w:rPr>
-              <w:t>BBCX 2</w:t>
-            </w:r>
-          </w:p>
           <w:p>
             <w:pPr>
               <w:rPr>
@@ -4827,7 +5105,14 @@
                 <w:rFonts w:ascii="Times New Roman" w:hAnsi="Times New Roman" w:cs="Times New Roman"/>
                 <w:sz w:val="20"/>
               </w:rPr>
-              <w:t>Feb 23</w:t>
+              <w:t>Feb 2</w:t>
+            </w:r>
+            <w:r>
+              <w:rPr>
+                <w:rFonts w:ascii="Times New Roman" w:hAnsi="Times New Roman" w:cs="Times New Roman"/>
+                <w:sz w:val="20"/>
+              </w:rPr>
+              <w:t>2</w:t>
             </w:r>
           </w:p>
         </w:tc>
@@ -4856,21 +5141,6 @@
           <w:tcPr>
             <w:tcW w:w="892" w:type="pct"/>
           </w:tcPr>
-          <w:p>
-            <w:pPr>
-              <w:rPr>
-                <w:rFonts w:ascii="Times New Roman" w:hAnsi="Times New Roman" w:cs="Times New Roman"/>
-                <w:sz w:val="20"/>
-              </w:rPr>
-            </w:pPr>
-            <w:r>
-              <w:rPr>
-                <w:rFonts w:ascii="Times New Roman" w:hAnsi="Times New Roman" w:cs="Times New Roman"/>
-                <w:sz w:val="20"/>
-              </w:rPr>
-              <w:t>BBCX 3</w:t>
-            </w:r>
-          </w:p>
           <w:p>
             <w:pPr>
               <w:rPr>
@@ -4946,7 +5216,14 @@
                 <w:rFonts w:ascii="Times New Roman" w:hAnsi="Times New Roman" w:cs="Times New Roman"/>
                 <w:sz w:val="20"/>
               </w:rPr>
-              <w:t>Feb 28</w:t>
+              <w:t>Feb 2</w:t>
+            </w:r>
+            <w:r>
+              <w:rPr>
+                <w:rFonts w:ascii="Times New Roman" w:hAnsi="Times New Roman" w:cs="Times New Roman"/>
+                <w:sz w:val="20"/>
+              </w:rPr>
+              <w:t>7</w:t>
             </w:r>
           </w:p>
         </w:tc>
@@ -4989,13 +5266,6 @@
                 <w:sz w:val="20"/>
               </w:rPr>
             </w:pPr>
-            <w:r>
-              <w:rPr>
-                <w:rFonts w:ascii="Times New Roman" w:hAnsi="Times New Roman" w:cs="Times New Roman"/>
-                <w:sz w:val="20"/>
-              </w:rPr>
-              <w:t>BBCX 4</w:t>
-            </w:r>
           </w:p>
         </w:tc>
         <w:tc>
@@ -5064,7 +5334,7 @@
                 <w:rFonts w:ascii="Times New Roman" w:hAnsi="Times New Roman" w:cs="Times New Roman"/>
                 <w:sz w:val="20"/>
               </w:rPr>
-              <w:t>Mar 2</w:t>
+              <w:t>Feb 29</w:t>
             </w:r>
           </w:p>
         </w:tc>
@@ -5085,14 +5355,7 @@
                 <w:rFonts w:ascii="Times New Roman" w:hAnsi="Times New Roman" w:cs="Times New Roman"/>
                 <w:sz w:val="20"/>
               </w:rPr>
-              <w:t xml:space="preserve">Portfolios: Practice: </w:t>
-            </w:r>
-            <w:r>
-              <w:rPr>
-                <w:rFonts w:ascii="Times New Roman" w:hAnsi="Times New Roman" w:cs="Times New Roman"/>
-                <w:sz w:val="20"/>
-              </w:rPr>
-              <w:t>Shorting Constraints</w:t>
+              <w:t>Portfolios: Practice: Shorting Constraints</w:t>
             </w:r>
           </w:p>
         </w:tc>
@@ -5168,7 +5431,14 @@
                 <w:rFonts w:ascii="Times New Roman" w:hAnsi="Times New Roman" w:cs="Times New Roman"/>
                 <w:sz w:val="20"/>
               </w:rPr>
-              <w:t>Mar 7</w:t>
+              <w:t xml:space="preserve">Mar </w:t>
+            </w:r>
+            <w:r>
+              <w:rPr>
+                <w:rFonts w:ascii="Times New Roman" w:hAnsi="Times New Roman" w:cs="Times New Roman"/>
+                <w:sz w:val="20"/>
+              </w:rPr>
+              <w:t>5</w:t>
             </w:r>
           </w:p>
         </w:tc>
@@ -5204,13 +5474,6 @@
                 <w:sz w:val="20"/>
               </w:rPr>
             </w:pPr>
-            <w:r>
-              <w:rPr>
-                <w:rFonts w:ascii="Times New Roman" w:hAnsi="Times New Roman" w:cs="Times New Roman"/>
-                <w:sz w:val="20"/>
-              </w:rPr>
-              <w:t>BBCX 5</w:t>
-            </w:r>
           </w:p>
         </w:tc>
         <w:tc>
@@ -5279,7 +5542,14 @@
                 <w:rFonts w:ascii="Times New Roman" w:hAnsi="Times New Roman" w:cs="Times New Roman"/>
                 <w:sz w:val="20"/>
               </w:rPr>
-              <w:t>Mar 9</w:t>
+              <w:t xml:space="preserve">Mar </w:t>
+            </w:r>
+            <w:r>
+              <w:rPr>
+                <w:rFonts w:ascii="Times New Roman" w:hAnsi="Times New Roman" w:cs="Times New Roman"/>
+                <w:sz w:val="20"/>
+              </w:rPr>
+              <w:t>7</w:t>
             </w:r>
           </w:p>
         </w:tc>
@@ -5315,13 +5585,6 @@
                 <w:sz w:val="20"/>
               </w:rPr>
             </w:pPr>
-            <w:r>
-              <w:rPr>
-                <w:rFonts w:ascii="Times New Roman" w:hAnsi="Times New Roman" w:cs="Times New Roman"/>
-                <w:sz w:val="20"/>
-              </w:rPr>
-              <w:t>BBCX 6</w:t>
-            </w:r>
           </w:p>
         </w:tc>
         <w:tc>
@@ -5476,7 +5739,14 @@
                 <w:rFonts w:ascii="Times New Roman" w:hAnsi="Times New Roman" w:cs="Times New Roman"/>
                 <w:sz w:val="20"/>
               </w:rPr>
-              <w:t>Mar 21</w:t>
+              <w:t xml:space="preserve">Mar </w:t>
+            </w:r>
+            <w:r>
+              <w:rPr>
+                <w:rFonts w:ascii="Times New Roman" w:hAnsi="Times New Roman" w:cs="Times New Roman"/>
+                <w:sz w:val="20"/>
+              </w:rPr>
+              <w:t>19</w:t>
             </w:r>
           </w:p>
         </w:tc>
@@ -5609,7 +5879,14 @@
                 <w:rFonts w:ascii="Times New Roman" w:hAnsi="Times New Roman" w:cs="Times New Roman"/>
                 <w:sz w:val="20"/>
               </w:rPr>
-              <w:t>Mar 23</w:t>
+              <w:t>Mar 2</w:t>
+            </w:r>
+            <w:r>
+              <w:rPr>
+                <w:rFonts w:ascii="Times New Roman" w:hAnsi="Times New Roman" w:cs="Times New Roman"/>
+                <w:sz w:val="20"/>
+              </w:rPr>
+              <w:t>1</w:t>
             </w:r>
           </w:p>
         </w:tc>
@@ -5713,7 +5990,14 @@
                 <w:rFonts w:ascii="Times New Roman" w:hAnsi="Times New Roman" w:cs="Times New Roman"/>
                 <w:sz w:val="20"/>
               </w:rPr>
-              <w:t>Mar 28</w:t>
+              <w:t>Mar 2</w:t>
+            </w:r>
+            <w:r>
+              <w:rPr>
+                <w:rFonts w:ascii="Times New Roman" w:hAnsi="Times New Roman" w:cs="Times New Roman"/>
+                <w:sz w:val="20"/>
+              </w:rPr>
+              <w:t>6</w:t>
             </w:r>
           </w:p>
         </w:tc>
@@ -5824,7 +6108,14 @@
                 <w:rFonts w:ascii="Times New Roman" w:hAnsi="Times New Roman" w:cs="Times New Roman"/>
                 <w:sz w:val="20"/>
               </w:rPr>
-              <w:t>Mar 30</w:t>
+              <w:t xml:space="preserve">Mar </w:t>
+            </w:r>
+            <w:r>
+              <w:rPr>
+                <w:rFonts w:ascii="Times New Roman" w:hAnsi="Times New Roman" w:cs="Times New Roman"/>
+                <w:sz w:val="20"/>
+              </w:rPr>
+              <w:t>28</w:t>
             </w:r>
           </w:p>
         </w:tc>
@@ -5928,7 +6219,14 @@
                 <w:rFonts w:ascii="Times New Roman" w:hAnsi="Times New Roman" w:cs="Times New Roman"/>
                 <w:sz w:val="20"/>
               </w:rPr>
-              <w:t>Apr 4</w:t>
+              <w:t xml:space="preserve">Apr </w:t>
+            </w:r>
+            <w:r>
+              <w:rPr>
+                <w:rFonts w:ascii="Times New Roman" w:hAnsi="Times New Roman" w:cs="Times New Roman"/>
+                <w:sz w:val="20"/>
+              </w:rPr>
+              <w:t>2</w:t>
             </w:r>
           </w:p>
         </w:tc>
@@ -6061,7 +6359,14 @@
                 <w:rFonts w:ascii="Times New Roman" w:hAnsi="Times New Roman" w:cs="Times New Roman"/>
                 <w:sz w:val="20"/>
               </w:rPr>
-              <w:t>Apr 6</w:t>
+              <w:t xml:space="preserve">Apr </w:t>
+            </w:r>
+            <w:r>
+              <w:rPr>
+                <w:rFonts w:ascii="Times New Roman" w:hAnsi="Times New Roman" w:cs="Times New Roman"/>
+                <w:sz w:val="20"/>
+              </w:rPr>
+              <w:t>4</w:t>
             </w:r>
           </w:p>
         </w:tc>
@@ -6158,7 +6463,14 @@
                 <w:rFonts w:ascii="Times New Roman" w:hAnsi="Times New Roman" w:cs="Times New Roman"/>
                 <w:sz w:val="20"/>
               </w:rPr>
-              <w:t>Apr 11</w:t>
+              <w:t xml:space="preserve">Apr </w:t>
+            </w:r>
+            <w:r>
+              <w:rPr>
+                <w:rFonts w:ascii="Times New Roman" w:hAnsi="Times New Roman" w:cs="Times New Roman"/>
+                <w:sz w:val="20"/>
+              </w:rPr>
+              <w:t>9</w:t>
             </w:r>
           </w:p>
         </w:tc>
@@ -6262,7 +6574,14 @@
                 <w:rFonts w:ascii="Times New Roman" w:hAnsi="Times New Roman" w:cs="Times New Roman"/>
                 <w:sz w:val="20"/>
               </w:rPr>
-              <w:t>Apr 13</w:t>
+              <w:t>Apr 1</w:t>
+            </w:r>
+            <w:r>
+              <w:rPr>
+                <w:rFonts w:ascii="Times New Roman" w:hAnsi="Times New Roman" w:cs="Times New Roman"/>
+                <w:sz w:val="20"/>
+              </w:rPr>
+              <w:t>1</w:t>
             </w:r>
           </w:p>
         </w:tc>
@@ -6378,7 +6697,14 @@
                 <w:rFonts w:ascii="Times New Roman" w:hAnsi="Times New Roman" w:cs="Times New Roman"/>
                 <w:sz w:val="20"/>
               </w:rPr>
-              <w:t>Apr 18</w:t>
+              <w:t>Apr 1</w:t>
+            </w:r>
+            <w:r>
+              <w:rPr>
+                <w:rFonts w:ascii="Times New Roman" w:hAnsi="Times New Roman" w:cs="Times New Roman"/>
+                <w:sz w:val="20"/>
+              </w:rPr>
+              <w:t>6</w:t>
             </w:r>
           </w:p>
         </w:tc>
@@ -6511,7 +6837,14 @@
                 <w:rFonts w:ascii="Times New Roman" w:hAnsi="Times New Roman" w:cs="Times New Roman"/>
                 <w:sz w:val="20"/>
               </w:rPr>
-              <w:t>Apr 20</w:t>
+              <w:t xml:space="preserve">Apr </w:t>
+            </w:r>
+            <w:r>
+              <w:rPr>
+                <w:rFonts w:ascii="Times New Roman" w:hAnsi="Times New Roman" w:cs="Times New Roman"/>
+                <w:sz w:val="20"/>
+              </w:rPr>
+              <w:t>18</w:t>
             </w:r>
           </w:p>
         </w:tc>
@@ -7230,8 +7563,8 @@
       </w:r>
     </w:p>
     <w:sectPr>
-      <w:footerReference w:type="even" r:id="rId16"/>
-      <w:footerReference w:type="default" r:id="rId17"/>
+      <w:footerReference w:type="even" r:id="rId15"/>
+      <w:footerReference w:type="default" r:id="rId16"/>
       <w:pgSz w:w="12240" w:h="15840"/>
       <w:pgMar w:top="1440" w:right="1440" w:bottom="1440" w:left="1440" w:header="720" w:footer="720" w:gutter="0"/>
       <w:cols w:space="720"/>
@@ -7356,7 +7689,15 @@
         <w:sz w:val="18"/>
         <w:szCs w:val="18"/>
       </w:rPr>
-      <w:t>BUSI 448: Investments; Spring 2023</w:t>
+      <w:t>BUSI 448: Investments; Spring 202</w:t>
+    </w:r>
+    <w:r>
+      <w:rPr>
+        <w:i/>
+        <w:sz w:val="18"/>
+        <w:szCs w:val="18"/>
+      </w:rPr>
+      <w:t>4</w:t>
     </w:r>
   </w:p>
 </w:ftr>

</xml_diff>